<commit_message>
CIV-7248 judge name and title out of toc, hnl
</commit_message>
<xml_diff>
--- a/docker/docmosis/templates/CV-UNS-STD-ENG-01225.docx
+++ b/docker/docmosis/templates/CV-UNS-STD-ENG-01225.docx
@@ -1,6 +1,6 @@
 
 <file path=word/document.xml><?xml version="1.0" encoding="utf-8"?>
-<w:document xmlns:wpc="http://schemas.microsoft.com/office/word/2010/wordprocessingCanvas" xmlns:cx="http://schemas.microsoft.com/office/drawing/2014/chartex" xmlns:cx1="http://schemas.microsoft.com/office/drawing/2015/9/8/chartex" xmlns:cx2="http://schemas.microsoft.com/office/drawing/2015/10/21/chartex" xmlns:cx3="http://schemas.microsoft.com/office/drawing/2016/5/9/chartex" xmlns:cx4="http://schemas.microsoft.com/office/drawing/2016/5/10/chartex" xmlns:cx5="http://schemas.microsoft.com/office/drawing/2016/5/11/chartex" xmlns:cx6="http://schemas.microsoft.com/office/drawing/2016/5/12/chartex" xmlns:cx7="http://schemas.microsoft.com/office/drawing/2016/5/13/chartex" xmlns:cx8="http://schemas.microsoft.com/office/drawing/2016/5/14/chartex" xmlns:mc="http://schemas.openxmlformats.org/markup-compatibility/2006" xmlns:aink="http://schemas.microsoft.com/office/drawing/2016/ink" xmlns:am3d="http://schemas.microsoft.com/office/drawing/2017/model3d" xmlns:o="urn:schemas-microsoft-com:office:office" xmlns:oel="http://schemas.microsoft.com/office/2019/extlst" xmlns:r="http://schemas.openxmlformats.org/officeDocument/2006/relationships" xmlns:m="http://schemas.openxmlformats.org/officeDocument/2006/math" xmlns:v="urn:schemas-microsoft-com:vml" xmlns:wp14="http://schemas.microsoft.com/office/word/2010/wordprocessingDrawing" xmlns:wp="http://schemas.openxmlformats.org/drawingml/2006/wordprocessingDrawing" xmlns:w10="urn:schemas-microsoft-com:office:word" xmlns:w="http://schemas.openxmlformats.org/wordprocessingml/2006/main" xmlns:w14="http://schemas.microsoft.com/office/word/2010/wordml" xmlns:w15="http://schemas.microsoft.com/office/word/2012/wordml" xmlns:w16cex="http://schemas.microsoft.com/office/word/2018/wordml/cex" xmlns:w16cid="http://schemas.microsoft.com/office/word/2016/wordml/cid" xmlns:w16="http://schemas.microsoft.com/office/word/2018/wordml" xmlns:w16sdtdh="http://schemas.microsoft.com/office/word/2020/wordml/sdtdatahash" xmlns:w16se="http://schemas.microsoft.com/office/word/2015/wordml/symex" xmlns:wpg="http://schemas.microsoft.com/office/word/2010/wordprocessingGroup" xmlns:wpi="http://schemas.microsoft.com/office/word/2010/wordprocessingInk" xmlns:wne="http://schemas.microsoft.com/office/word/2006/wordml" xmlns:wps="http://schemas.microsoft.com/office/word/2010/wordprocessingShape" mc:Ignorable="w14 w15 w16se w16cid w16 w16cex w16sdtdh wp14">
+<w:document xmlns:wpc="http://schemas.microsoft.com/office/word/2010/wordprocessingCanvas" xmlns:cx="http://schemas.microsoft.com/office/drawing/2014/chartex" xmlns:cx1="http://schemas.microsoft.com/office/drawing/2015/9/8/chartex" xmlns:cx2="http://schemas.microsoft.com/office/drawing/2015/10/21/chartex" xmlns:cx3="http://schemas.microsoft.com/office/drawing/2016/5/9/chartex" xmlns:cx4="http://schemas.microsoft.com/office/drawing/2016/5/10/chartex" xmlns:cx5="http://schemas.microsoft.com/office/drawing/2016/5/11/chartex" xmlns:cx6="http://schemas.microsoft.com/office/drawing/2016/5/12/chartex" xmlns:cx7="http://schemas.microsoft.com/office/drawing/2016/5/13/chartex" xmlns:cx8="http://schemas.microsoft.com/office/drawing/2016/5/14/chartex" xmlns:mc="http://schemas.openxmlformats.org/markup-compatibility/2006" xmlns:aink="http://schemas.microsoft.com/office/drawing/2016/ink" xmlns:am3d="http://schemas.microsoft.com/office/drawing/2017/model3d" xmlns:o="urn:schemas-microsoft-com:office:office" xmlns:r="http://schemas.openxmlformats.org/officeDocument/2006/relationships" xmlns:m="http://schemas.openxmlformats.org/officeDocument/2006/math" xmlns:v="urn:schemas-microsoft-com:vml" xmlns:wp14="http://schemas.microsoft.com/office/word/2010/wordprocessingDrawing" xmlns:wp="http://schemas.openxmlformats.org/drawingml/2006/wordprocessingDrawing" xmlns:w10="urn:schemas-microsoft-com:office:word" xmlns:w="http://schemas.openxmlformats.org/wordprocessingml/2006/main" xmlns:w14="http://schemas.microsoft.com/office/word/2010/wordml" xmlns:w15="http://schemas.microsoft.com/office/word/2012/wordml" xmlns:w16cex="http://schemas.microsoft.com/office/word/2018/wordml/cex" xmlns:w16cid="http://schemas.microsoft.com/office/word/2016/wordml/cid" xmlns:w16="http://schemas.microsoft.com/office/word/2018/wordml" xmlns:w16sdtdh="http://schemas.microsoft.com/office/word/2020/wordml/sdtdatahash" xmlns:w16se="http://schemas.microsoft.com/office/word/2015/wordml/symex" xmlns:wpg="http://schemas.microsoft.com/office/word/2010/wordprocessingGroup" xmlns:wpi="http://schemas.microsoft.com/office/word/2010/wordprocessingInk" xmlns:wne="http://schemas.microsoft.com/office/word/2006/wordml" xmlns:wps="http://schemas.microsoft.com/office/word/2010/wordprocessingShape" mc:Ignorable="w14 w15 w16se w16cid w16 w16cex w16sdtdh wp14">
   <w:body>
     <w:p>
       <w:pPr>
@@ -228,30 +228,44 @@
     </w:p>
     <w:p>
       <w:pPr>
-        <w:pStyle w:val="Heading1"/>
-        <w:spacing w:after="312"/>
-        <w:ind w:left="0" w:right="333" w:firstLine="720"/>
-        <w:rPr>
-          <w:color w:val="auto"/>
-        </w:rPr>
-      </w:pPr>
-      <w:r>
-        <w:rPr>
-          <w:color w:val="auto"/>
+        <w:jc w:val="center"/>
+        <w:rPr>
+          <w:rFonts w:ascii="Arial" w:hAnsi="Arial" w:cs="Arial"/>
+          <w:b/>
+          <w:bCs/>
+          <w:sz w:val="28"/>
+          <w:szCs w:val="28"/>
+        </w:rPr>
+      </w:pPr>
+      <w:r>
+        <w:rPr>
+          <w:rFonts w:ascii="Arial" w:hAnsi="Arial" w:cs="Arial"/>
+          <w:b/>
+          <w:bCs/>
+          <w:sz w:val="28"/>
+          <w:szCs w:val="28"/>
         </w:rPr>
         <w:t>&lt;&lt;</w:t>
       </w:r>
       <w:proofErr w:type="spellStart"/>
       <w:r>
         <w:rPr>
-          <w:color w:val="auto"/>
+          <w:rFonts w:ascii="Arial" w:hAnsi="Arial" w:cs="Arial"/>
+          <w:b/>
+          <w:bCs/>
+          <w:sz w:val="28"/>
+          <w:szCs w:val="28"/>
         </w:rPr>
         <w:t>judgeName</w:t>
       </w:r>
       <w:proofErr w:type="spellEnd"/>
       <w:r>
         <w:rPr>
-          <w:color w:val="auto"/>
+          <w:rFonts w:ascii="Arial" w:hAnsi="Arial" w:cs="Arial"/>
+          <w:b/>
+          <w:bCs/>
+          <w:sz w:val="28"/>
+          <w:szCs w:val="28"/>
         </w:rPr>
         <w:t>&gt;&gt;</w:t>
       </w:r>
@@ -295,7 +309,7 @@
                           <pic:cNvPicPr/>
                         </pic:nvPicPr>
                         <pic:blipFill>
-                          <a:blip r:embed="rId7"/>
+                          <a:blip r:embed="rId10"/>
                           <a:stretch>
                             <a:fillRect/>
                           </a:stretch>
@@ -406,7 +420,7 @@
               </wp:inline>
             </w:drawing>
           </mc:Choice>
-          <mc:Fallback xmlns:arto="http://schemas.microsoft.com/office/word/2006/arto" xmlns:a="http://schemas.openxmlformats.org/drawingml/2006/main" xmlns:pic="http://schemas.openxmlformats.org/drawingml/2006/picture">
+          <mc:Fallback xmlns:pic="http://schemas.openxmlformats.org/drawingml/2006/picture" xmlns:a="http://schemas.openxmlformats.org/drawingml/2006/main" xmlns:arto="http://schemas.microsoft.com/office/word/2006/arto" xmlns:oel="http://schemas.microsoft.com/office/2019/extlst">
             <w:pict w14:anchorId="54704FB3">
               <v:group id="Group 2791" style="width:467.95pt;height:68.75pt;mso-position-horizontal-relative:char;mso-position-vertical-relative:line" coordsize="59429,8731" o:spid="_x0000_s1026" w14:anchorId="5797EDF8" o:gfxdata="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">
                 <v:shapetype id="_x0000_t75" coordsize="21600,21600" filled="f" stroked="f" o:spt="75" o:preferrelative="t" path="m@4@5l@4@11@9@11@9@5xe">
@@ -429,7 +443,7 @@
                   <o:lock v:ext="edit" aspectratio="t"/>
                 </v:shapetype>
                 <v:shape id="Picture 16" style="position:absolute;left:50292;width:6858;height:6858;visibility:visible;mso-wrap-style:square" o:spid="_x0000_s1027" type="#_x0000_t75" o:gfxdata="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">
-                  <v:imagedata o:title="" r:id="rId8"/>
+                  <v:imagedata o:title="" r:id="rId11"/>
                 </v:shape>
                 <v:shape id="Shape 90" style="position:absolute;top:8731;width:59429;height:0;visibility:visible;mso-wrap-style:square;v-text-anchor:top" coordsize="5942965,0" o:spid="_x0000_s1028" filled="f" path="m5942965,l,e" o:gfxdata="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">
                   <v:path textboxrect="0,0,5942965,0" arrowok="t"/>
@@ -1011,7 +1025,7 @@
               </wp:inline>
             </w:drawing>
           </mc:Choice>
-          <mc:Fallback xmlns:arto="http://schemas.microsoft.com/office/word/2006/arto" xmlns:a="http://schemas.openxmlformats.org/drawingml/2006/main" xmlns:pic="http://schemas.openxmlformats.org/drawingml/2006/picture">
+          <mc:Fallback xmlns:pic="http://schemas.openxmlformats.org/drawingml/2006/picture" xmlns:a="http://schemas.openxmlformats.org/drawingml/2006/main" xmlns:arto="http://schemas.microsoft.com/office/word/2006/arto" xmlns:oel="http://schemas.microsoft.com/office/2019/extlst">
             <w:pict w14:anchorId="2F5695A1">
               <v:group id="Group 2792" style="width:467.95pt;height:.75pt;mso-position-horizontal-relative:char;mso-position-vertical-relative:line" coordsize="59429,95" o:spid="_x0000_s1026" w14:anchorId="14BA9070" o:gfxdata="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">
                 <v:shape id="Shape 91" style="position:absolute;width:59429;height:0;visibility:visible;mso-wrap-style:square;v-text-anchor:top" coordsize="5942965,0" o:spid="_x0000_s1027" filled="f" path="m5942965,l,e" o:gfxdata="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">
@@ -1439,7 +1453,6 @@
           <w:rFonts w:ascii="Arial" w:hAnsi="Arial" w:cs="Arial"/>
           <w:bCs/>
         </w:rPr>
-        <w:lastRenderedPageBreak/>
         <w:t>&lt;&lt;es_&gt;&gt;</w:t>
       </w:r>
     </w:p>
@@ -2395,7 +2408,6 @@
           <w:rFonts w:ascii="Arial" w:hAnsi="Arial" w:cs="Arial"/>
           <w:bCs/>
         </w:rPr>
-        <w:lastRenderedPageBreak/>
         <w:t xml:space="preserve">The claimant will be limited to </w:t>
       </w:r>
       <w:r>
@@ -2504,6 +2516,7 @@
           <w:rFonts w:ascii="Arial" w:hAnsi="Arial" w:cs="Arial"/>
           <w:bCs/>
         </w:rPr>
+        <w:lastRenderedPageBreak/>
         <w:t>&lt;&lt;</w:t>
       </w:r>
       <w:r>
@@ -4130,7 +4143,6 @@
           <w:rFonts w:ascii="Arial" w:eastAsia="Times New Roman" w:hAnsi="Arial" w:cs="Arial"/>
           <w:lang w:eastAsia="en-GB"/>
         </w:rPr>
-        <w:lastRenderedPageBreak/>
         <w:t>&lt;&lt;es_&gt;&gt;</w:t>
       </w:r>
     </w:p>
@@ -4218,6 +4230,7 @@
           <w:rFonts w:ascii="Arial" w:eastAsia="Times New Roman" w:hAnsi="Arial" w:cs="Arial"/>
           <w:lang w:eastAsia="en-GB"/>
         </w:rPr>
+        <w:lastRenderedPageBreak/>
         <w:t xml:space="preserve">This hearing will </w:t>
       </w:r>
       <w:r>
@@ -5926,6 +5939,7 @@
           <w:rFonts w:ascii="Arial" w:hAnsi="Arial" w:cs="Arial"/>
           <w:bCs/>
         </w:rPr>
+        <w:lastRenderedPageBreak/>
         <w:t>&lt;&lt;cs_{</w:t>
       </w:r>
       <w:proofErr w:type="spellStart"/>
@@ -6484,14 +6498,12 @@
         <w:rPr>
           <w:rFonts w:ascii="Arial" w:hAnsi="Arial" w:cs="Arial"/>
           <w:bCs/>
-          <w:lang w:val="es-ES"/>
-        </w:rPr>
-      </w:pPr>
-      <w:r>
-        <w:rPr>
-          <w:rFonts w:ascii="Arial" w:hAnsi="Arial" w:cs="Arial"/>
-          <w:bCs/>
-          <w:lang w:val="es-ES"/>
+        </w:rPr>
+      </w:pPr>
+      <w:r>
+        <w:rPr>
+          <w:rFonts w:ascii="Arial" w:hAnsi="Arial" w:cs="Arial"/>
+          <w:bCs/>
         </w:rPr>
         <w:t>&lt;&lt;es_&gt;&gt;</w:t>
       </w:r>
@@ -6501,40 +6513,19 @@
         <w:rPr>
           <w:rFonts w:ascii="Arial" w:hAnsi="Arial" w:cs="Arial"/>
           <w:bCs/>
-          <w:lang w:val="es-ES"/>
-        </w:rPr>
-      </w:pPr>
-      <w:r>
-        <w:rPr>
-          <w:rFonts w:ascii="Arial" w:hAnsi="Arial" w:cs="Arial"/>
-          <w:bCs/>
-          <w:lang w:val="es-ES"/>
-        </w:rPr>
-        <w:t>&lt;&lt;</w:t>
-      </w:r>
-      <w:proofErr w:type="spellStart"/>
-      <w:r>
-        <w:rPr>
-          <w:rFonts w:ascii="Arial" w:hAnsi="Arial" w:cs="Arial"/>
-          <w:bCs/>
-          <w:lang w:val="es-ES"/>
-        </w:rPr>
-        <w:t>cs</w:t>
-      </w:r>
-      <w:proofErr w:type="spellEnd"/>
-      <w:r>
-        <w:rPr>
-          <w:rFonts w:ascii="Arial" w:hAnsi="Arial" w:cs="Arial"/>
-          <w:bCs/>
-          <w:lang w:val="es-ES"/>
-        </w:rPr>
-        <w:t>_{</w:t>
-      </w:r>
-      <w:proofErr w:type="spellStart"/>
-      <w:r>
-        <w:rPr>
-          <w:rFonts w:ascii="Arial" w:hAnsi="Arial" w:cs="Arial"/>
-          <w:lang w:val="es-ES"/>
+        </w:rPr>
+      </w:pPr>
+      <w:r>
+        <w:rPr>
+          <w:rFonts w:ascii="Arial" w:hAnsi="Arial" w:cs="Arial"/>
+          <w:bCs/>
+        </w:rPr>
+        <w:t>&lt;&lt;cs_{</w:t>
+      </w:r>
+      <w:proofErr w:type="spellStart"/>
+      <w:r>
+        <w:rPr>
+          <w:rFonts w:ascii="Arial" w:hAnsi="Arial" w:cs="Arial"/>
         </w:rPr>
         <w:t>hasPersonalInjury</w:t>
       </w:r>
@@ -6542,14 +6533,12 @@
       <w:r>
         <w:rPr>
           <w:rFonts w:ascii="Arial" w:hAnsi="Arial" w:cs="Arial"/>
-          <w:lang w:val="es-ES"/>
         </w:rPr>
         <w:t>=true</w:t>
       </w:r>
       <w:r>
         <w:rPr>
           <w:rFonts w:ascii="Arial" w:hAnsi="Arial" w:cs="Arial"/>
-          <w:lang w:val="es-ES"/>
         </w:rPr>
         <w:t>}&gt;&gt;</w:t>
       </w:r>
@@ -6560,38 +6549,16 @@
           <w:rFonts w:ascii="Arial" w:hAnsi="Arial" w:cs="Arial"/>
           <w:b/>
           <w:bCs/>
-          <w:lang w:val="es-ES"/>
-        </w:rPr>
-      </w:pPr>
-      <w:r>
-        <w:rPr>
-          <w:rFonts w:ascii="Arial" w:hAnsi="Arial" w:cs="Arial"/>
-          <w:b/>
-          <w:bCs/>
-          <w:lang w:val="es-ES"/>
-        </w:rPr>
-        <w:t>E</w:t>
-      </w:r>
-      <w:r>
-        <w:rPr>
-          <w:rFonts w:ascii="Arial" w:hAnsi="Arial" w:cs="Arial"/>
-          <w:b/>
-          <w:bCs/>
-          <w:lang w:val="es-ES"/>
-        </w:rPr>
-        <w:t xml:space="preserve">xpert </w:t>
-      </w:r>
-      <w:proofErr w:type="spellStart"/>
-      <w:r>
-        <w:rPr>
-          <w:rFonts w:ascii="Arial" w:hAnsi="Arial" w:cs="Arial"/>
-          <w:b/>
-          <w:bCs/>
-          <w:lang w:val="es-ES"/>
-        </w:rPr>
-        <w:t>evidence</w:t>
-      </w:r>
-      <w:proofErr w:type="spellEnd"/>
+        </w:rPr>
+      </w:pPr>
+      <w:r>
+        <w:rPr>
+          <w:rFonts w:ascii="Arial" w:hAnsi="Arial" w:cs="Arial"/>
+          <w:b/>
+          <w:bCs/>
+        </w:rPr>
+        <w:t>Expert evidence</w:t>
+      </w:r>
     </w:p>
     <w:p>
       <w:pPr>
@@ -6779,12 +6746,13 @@
         <w:spacing w:line="256" w:lineRule="auto"/>
         <w:rPr>
           <w:rFonts w:ascii="Arial" w:hAnsi="Arial" w:cs="Arial"/>
-        </w:rPr>
-      </w:pPr>
-      <w:r>
-        <w:rPr>
-          <w:rFonts w:ascii="Arial" w:hAnsi="Arial" w:cs="Arial"/>
-          <w:lang w:val="en-US"/>
+          <w:lang w:val="es-ES"/>
+        </w:rPr>
+      </w:pPr>
+      <w:r>
+        <w:rPr>
+          <w:rFonts w:ascii="Arial" w:hAnsi="Arial" w:cs="Arial"/>
+          <w:lang w:val="es-ES"/>
         </w:rPr>
         <w:t xml:space="preserve">&lt;&lt;fastTrackPersonalInjury.input2&gt;&gt; </w:t>
       </w:r>
@@ -6793,7 +6761,7 @@
           <w:rFonts w:ascii="Arial" w:hAnsi="Arial" w:cs="Arial"/>
           <w:b/>
           <w:bCs/>
-          <w:lang w:val="en-US"/>
+          <w:lang w:val="es-ES"/>
         </w:rPr>
         <w:t>&lt;</w:t>
       </w:r>
@@ -6803,7 +6771,7 @@
           <w:rFonts w:ascii="Arial" w:hAnsi="Arial" w:cs="Arial"/>
           <w:b/>
           <w:bCs/>
-          <w:lang w:val="en-US"/>
+          <w:lang w:val="es-ES"/>
         </w:rPr>
         <w:t>&lt;</w:t>
       </w:r>
@@ -6811,6 +6779,7 @@
         <w:rPr>
           <w:rFonts w:ascii="Arial" w:eastAsia="Arial" w:hAnsi="Arial" w:cs="Arial"/>
           <w:bCs/>
+          <w:lang w:val="es-ES"/>
         </w:rPr>
         <w:t>{</w:t>
       </w:r>
@@ -6820,6 +6789,7 @@
         <w:rPr>
           <w:rFonts w:ascii="Arial" w:eastAsia="Arial" w:hAnsi="Arial" w:cs="Arial"/>
           <w:bCs/>
+          <w:lang w:val="es-ES"/>
         </w:rPr>
         <w:t>dateFormat</w:t>
       </w:r>
@@ -6828,34 +6798,28 @@
         <w:rPr>
           <w:rFonts w:ascii="Arial" w:eastAsia="Arial" w:hAnsi="Arial" w:cs="Arial"/>
           <w:bCs/>
+          <w:lang w:val="es-ES"/>
         </w:rPr>
         <w:t>(</w:t>
       </w:r>
       <w:r>
         <w:rPr>
           <w:rFonts w:ascii="Arial" w:hAnsi="Arial" w:cs="Arial"/>
-          <w:lang w:val="en-US"/>
+          <w:lang w:val="es-ES"/>
         </w:rPr>
         <w:t>fastTrackPersonalInjury</w:t>
       </w:r>
       <w:r>
         <w:rPr>
           <w:rFonts w:ascii="Arial" w:hAnsi="Arial" w:cs="Arial"/>
-          <w:lang w:val="en-US"/>
-        </w:rPr>
-        <w:t>.</w:t>
-      </w:r>
-      <w:r>
-        <w:rPr>
-          <w:rFonts w:ascii="Arial" w:hAnsi="Arial" w:cs="Arial"/>
-          <w:lang w:val="en-US"/>
-        </w:rPr>
-        <w:t>date</w:t>
-      </w:r>
-      <w:r>
-        <w:rPr>
-          <w:rFonts w:ascii="Arial" w:hAnsi="Arial" w:cs="Arial"/>
-          <w:lang w:val="en-US"/>
+          <w:lang w:val="es-ES"/>
+        </w:rPr>
+        <w:t>.date</w:t>
+      </w:r>
+      <w:r>
+        <w:rPr>
+          <w:rFonts w:ascii="Arial" w:hAnsi="Arial" w:cs="Arial"/>
+          <w:lang w:val="es-ES"/>
         </w:rPr>
         <w:t>2</w:t>
       </w:r>
@@ -6863,14 +6827,34 @@
         <w:rPr>
           <w:rFonts w:ascii="Arial" w:eastAsia="Arial" w:hAnsi="Arial" w:cs="Arial"/>
           <w:bCs/>
-        </w:rPr>
-        <w:t xml:space="preserve">, ‘dd MMMM </w:t>
-      </w:r>
-      <w:proofErr w:type="spellStart"/>
-      <w:r>
-        <w:rPr>
-          <w:rFonts w:ascii="Arial" w:eastAsia="Arial" w:hAnsi="Arial" w:cs="Arial"/>
-          <w:bCs/>
+          <w:lang w:val="es-ES"/>
+        </w:rPr>
+        <w:t>, ‘</w:t>
+      </w:r>
+      <w:proofErr w:type="spellStart"/>
+      <w:r>
+        <w:rPr>
+          <w:rFonts w:ascii="Arial" w:eastAsia="Arial" w:hAnsi="Arial" w:cs="Arial"/>
+          <w:bCs/>
+          <w:lang w:val="es-ES"/>
+        </w:rPr>
+        <w:t>dd</w:t>
+      </w:r>
+      <w:proofErr w:type="spellEnd"/>
+      <w:r>
+        <w:rPr>
+          <w:rFonts w:ascii="Arial" w:eastAsia="Arial" w:hAnsi="Arial" w:cs="Arial"/>
+          <w:bCs/>
+          <w:lang w:val="es-ES"/>
+        </w:rPr>
+        <w:t xml:space="preserve"> MMMM </w:t>
+      </w:r>
+      <w:proofErr w:type="spellStart"/>
+      <w:r>
+        <w:rPr>
+          <w:rFonts w:ascii="Arial" w:eastAsia="Arial" w:hAnsi="Arial" w:cs="Arial"/>
+          <w:bCs/>
+          <w:lang w:val="es-ES"/>
         </w:rPr>
         <w:t>yyyy</w:t>
       </w:r>
@@ -6879,6 +6863,7 @@
         <w:rPr>
           <w:rFonts w:ascii="Arial" w:eastAsia="Arial" w:hAnsi="Arial" w:cs="Arial"/>
           <w:bCs/>
+          <w:lang w:val="es-ES"/>
         </w:rPr>
         <w:t>’, ‘</w:t>
       </w:r>
@@ -6887,6 +6872,7 @@
         <w:rPr>
           <w:rFonts w:ascii="Arial" w:eastAsia="Arial" w:hAnsi="Arial" w:cs="Arial"/>
           <w:bCs/>
+          <w:lang w:val="es-ES"/>
         </w:rPr>
         <w:t>yyyy</w:t>
       </w:r>
@@ -6895,36 +6881,41 @@
         <w:rPr>
           <w:rFonts w:ascii="Arial" w:eastAsia="Arial" w:hAnsi="Arial" w:cs="Arial"/>
           <w:bCs/>
-        </w:rPr>
-        <w:t>-MM-dd’</w:t>
-      </w:r>
-      <w:r>
-        <w:rPr>
-          <w:rFonts w:ascii="Arial" w:eastAsia="Arial" w:hAnsi="Arial" w:cs="Arial"/>
-          <w:bCs/>
-        </w:rPr>
-        <w:t>)</w:t>
-      </w:r>
-      <w:r>
-        <w:rPr>
-          <w:rFonts w:ascii="Arial" w:eastAsia="Arial" w:hAnsi="Arial" w:cs="Arial"/>
-          <w:bCs/>
-        </w:rPr>
-        <w:t>}</w:t>
-      </w:r>
-      <w:r>
-        <w:rPr>
-          <w:rFonts w:ascii="Arial" w:hAnsi="Arial" w:cs="Arial"/>
-          <w:b/>
-          <w:bCs/>
-          <w:lang w:val="en-US"/>
+          <w:lang w:val="es-ES"/>
+        </w:rPr>
+        <w:t>-MM-</w:t>
+      </w:r>
+      <w:proofErr w:type="spellStart"/>
+      <w:r>
+        <w:rPr>
+          <w:rFonts w:ascii="Arial" w:eastAsia="Arial" w:hAnsi="Arial" w:cs="Arial"/>
+          <w:bCs/>
+          <w:lang w:val="es-ES"/>
+        </w:rPr>
+        <w:t>dd</w:t>
+      </w:r>
+      <w:proofErr w:type="spellEnd"/>
+      <w:r>
+        <w:rPr>
+          <w:rFonts w:ascii="Arial" w:eastAsia="Arial" w:hAnsi="Arial" w:cs="Arial"/>
+          <w:bCs/>
+          <w:lang w:val="es-ES"/>
+        </w:rPr>
+        <w:t>’)}</w:t>
+      </w:r>
+      <w:r>
+        <w:rPr>
+          <w:rFonts w:ascii="Arial" w:hAnsi="Arial" w:cs="Arial"/>
+          <w:b/>
+          <w:bCs/>
+          <w:lang w:val="es-ES"/>
         </w:rPr>
         <w:t>&gt;&gt;</w:t>
       </w:r>
       <w:r>
         <w:rPr>
           <w:rFonts w:ascii="Arial" w:hAnsi="Arial" w:cs="Arial"/>
-          <w:lang w:val="en-US"/>
+          <w:lang w:val="es-ES"/>
         </w:rPr>
         <w:t>.</w:t>
       </w:r>
@@ -6938,13 +6929,13 @@
         </w:numPr>
         <w:rPr>
           <w:rFonts w:ascii="Arial" w:hAnsi="Arial" w:cs="Arial"/>
-          <w:lang w:val="en-US"/>
-        </w:rPr>
-      </w:pPr>
-      <w:r>
-        <w:rPr>
-          <w:rFonts w:ascii="Arial" w:hAnsi="Arial" w:cs="Arial"/>
-          <w:lang w:val="en-US"/>
+          <w:lang w:val="es-ES"/>
+        </w:rPr>
+      </w:pPr>
+      <w:r>
+        <w:rPr>
+          <w:rFonts w:ascii="Arial" w:hAnsi="Arial" w:cs="Arial"/>
+          <w:lang w:val="es-ES"/>
         </w:rPr>
         <w:t xml:space="preserve">&lt;&lt;fastTrackPersonalInjury.input3&gt;&gt; </w:t>
       </w:r>
@@ -6953,7 +6944,7 @@
           <w:rFonts w:ascii="Arial" w:hAnsi="Arial" w:cs="Arial"/>
           <w:b/>
           <w:bCs/>
-          <w:lang w:val="en-US"/>
+          <w:lang w:val="es-ES"/>
         </w:rPr>
         <w:t>&lt;</w:t>
       </w:r>
@@ -6963,7 +6954,7 @@
           <w:rFonts w:ascii="Arial" w:hAnsi="Arial" w:cs="Arial"/>
           <w:b/>
           <w:bCs/>
-          <w:lang w:val="en-US"/>
+          <w:lang w:val="es-ES"/>
         </w:rPr>
         <w:t>&lt;</w:t>
       </w:r>
@@ -6971,6 +6962,7 @@
         <w:rPr>
           <w:rFonts w:ascii="Arial" w:eastAsia="Arial" w:hAnsi="Arial" w:cs="Arial"/>
           <w:bCs/>
+          <w:lang w:val="es-ES"/>
         </w:rPr>
         <w:t>{</w:t>
       </w:r>
@@ -6980,6 +6972,7 @@
         <w:rPr>
           <w:rFonts w:ascii="Arial" w:eastAsia="Arial" w:hAnsi="Arial" w:cs="Arial"/>
           <w:bCs/>
+          <w:lang w:val="es-ES"/>
         </w:rPr>
         <w:t>dateFormat</w:t>
       </w:r>
@@ -6988,34 +6981,28 @@
         <w:rPr>
           <w:rFonts w:ascii="Arial" w:eastAsia="Arial" w:hAnsi="Arial" w:cs="Arial"/>
           <w:bCs/>
+          <w:lang w:val="es-ES"/>
         </w:rPr>
         <w:t>(</w:t>
       </w:r>
       <w:r>
         <w:rPr>
           <w:rFonts w:ascii="Arial" w:hAnsi="Arial" w:cs="Arial"/>
-          <w:lang w:val="en-US"/>
+          <w:lang w:val="es-ES"/>
         </w:rPr>
         <w:t>fastTrackPersonalInjury</w:t>
       </w:r>
       <w:r>
         <w:rPr>
           <w:rFonts w:ascii="Arial" w:hAnsi="Arial" w:cs="Arial"/>
-          <w:lang w:val="en-US"/>
-        </w:rPr>
-        <w:t>.</w:t>
-      </w:r>
-      <w:r>
-        <w:rPr>
-          <w:rFonts w:ascii="Arial" w:hAnsi="Arial" w:cs="Arial"/>
-          <w:lang w:val="en-US"/>
-        </w:rPr>
-        <w:t>date</w:t>
-      </w:r>
-      <w:r>
-        <w:rPr>
-          <w:rFonts w:ascii="Arial" w:hAnsi="Arial" w:cs="Arial"/>
-          <w:lang w:val="en-US"/>
+          <w:lang w:val="es-ES"/>
+        </w:rPr>
+        <w:t>.date</w:t>
+      </w:r>
+      <w:r>
+        <w:rPr>
+          <w:rFonts w:ascii="Arial" w:hAnsi="Arial" w:cs="Arial"/>
+          <w:lang w:val="es-ES"/>
         </w:rPr>
         <w:t>3</w:t>
       </w:r>
@@ -7023,14 +7010,34 @@
         <w:rPr>
           <w:rFonts w:ascii="Arial" w:eastAsia="Arial" w:hAnsi="Arial" w:cs="Arial"/>
           <w:bCs/>
-        </w:rPr>
-        <w:t xml:space="preserve">, ‘dd MMMM </w:t>
-      </w:r>
-      <w:proofErr w:type="spellStart"/>
-      <w:r>
-        <w:rPr>
-          <w:rFonts w:ascii="Arial" w:eastAsia="Arial" w:hAnsi="Arial" w:cs="Arial"/>
-          <w:bCs/>
+          <w:lang w:val="es-ES"/>
+        </w:rPr>
+        <w:t>, ‘</w:t>
+      </w:r>
+      <w:proofErr w:type="spellStart"/>
+      <w:r>
+        <w:rPr>
+          <w:rFonts w:ascii="Arial" w:eastAsia="Arial" w:hAnsi="Arial" w:cs="Arial"/>
+          <w:bCs/>
+          <w:lang w:val="es-ES"/>
+        </w:rPr>
+        <w:t>dd</w:t>
+      </w:r>
+      <w:proofErr w:type="spellEnd"/>
+      <w:r>
+        <w:rPr>
+          <w:rFonts w:ascii="Arial" w:eastAsia="Arial" w:hAnsi="Arial" w:cs="Arial"/>
+          <w:bCs/>
+          <w:lang w:val="es-ES"/>
+        </w:rPr>
+        <w:t xml:space="preserve"> MMMM </w:t>
+      </w:r>
+      <w:proofErr w:type="spellStart"/>
+      <w:r>
+        <w:rPr>
+          <w:rFonts w:ascii="Arial" w:eastAsia="Arial" w:hAnsi="Arial" w:cs="Arial"/>
+          <w:bCs/>
+          <w:lang w:val="es-ES"/>
         </w:rPr>
         <w:t>yyyy</w:t>
       </w:r>
@@ -7039,6 +7046,7 @@
         <w:rPr>
           <w:rFonts w:ascii="Arial" w:eastAsia="Arial" w:hAnsi="Arial" w:cs="Arial"/>
           <w:bCs/>
+          <w:lang w:val="es-ES"/>
         </w:rPr>
         <w:t>’, ‘</w:t>
       </w:r>
@@ -7047,6 +7055,7 @@
         <w:rPr>
           <w:rFonts w:ascii="Arial" w:eastAsia="Arial" w:hAnsi="Arial" w:cs="Arial"/>
           <w:bCs/>
+          <w:lang w:val="es-ES"/>
         </w:rPr>
         <w:t>yyyy</w:t>
       </w:r>
@@ -7055,36 +7064,41 @@
         <w:rPr>
           <w:rFonts w:ascii="Arial" w:eastAsia="Arial" w:hAnsi="Arial" w:cs="Arial"/>
           <w:bCs/>
-        </w:rPr>
-        <w:t>-MM-dd’</w:t>
-      </w:r>
-      <w:r>
-        <w:rPr>
-          <w:rFonts w:ascii="Arial" w:eastAsia="Arial" w:hAnsi="Arial" w:cs="Arial"/>
-          <w:bCs/>
-        </w:rPr>
-        <w:t>)</w:t>
-      </w:r>
-      <w:r>
-        <w:rPr>
-          <w:rFonts w:ascii="Arial" w:eastAsia="Arial" w:hAnsi="Arial" w:cs="Arial"/>
-          <w:bCs/>
-        </w:rPr>
-        <w:t>}</w:t>
-      </w:r>
-      <w:r>
-        <w:rPr>
-          <w:rFonts w:ascii="Arial" w:hAnsi="Arial" w:cs="Arial"/>
-          <w:b/>
-          <w:bCs/>
-          <w:lang w:val="en-US"/>
+          <w:lang w:val="es-ES"/>
+        </w:rPr>
+        <w:t>-MM-</w:t>
+      </w:r>
+      <w:proofErr w:type="spellStart"/>
+      <w:r>
+        <w:rPr>
+          <w:rFonts w:ascii="Arial" w:eastAsia="Arial" w:hAnsi="Arial" w:cs="Arial"/>
+          <w:bCs/>
+          <w:lang w:val="es-ES"/>
+        </w:rPr>
+        <w:t>dd</w:t>
+      </w:r>
+      <w:proofErr w:type="spellEnd"/>
+      <w:r>
+        <w:rPr>
+          <w:rFonts w:ascii="Arial" w:eastAsia="Arial" w:hAnsi="Arial" w:cs="Arial"/>
+          <w:bCs/>
+          <w:lang w:val="es-ES"/>
+        </w:rPr>
+        <w:t>’)}</w:t>
+      </w:r>
+      <w:r>
+        <w:rPr>
+          <w:rFonts w:ascii="Arial" w:hAnsi="Arial" w:cs="Arial"/>
+          <w:b/>
+          <w:bCs/>
+          <w:lang w:val="es-ES"/>
         </w:rPr>
         <w:t>&gt;&gt;</w:t>
       </w:r>
       <w:r>
         <w:rPr>
           <w:rFonts w:ascii="Arial" w:hAnsi="Arial" w:cs="Arial"/>
-          <w:lang w:val="en-US"/>
+          <w:lang w:val="es-ES"/>
         </w:rPr>
         <w:t xml:space="preserve"> &lt;&lt;fastTrackPersonalInjury.input4&gt;&gt; </w:t>
       </w:r>
@@ -7093,7 +7107,7 @@
           <w:rFonts w:ascii="Arial" w:hAnsi="Arial" w:cs="Arial"/>
           <w:b/>
           <w:bCs/>
-          <w:lang w:val="en-US"/>
+          <w:lang w:val="es-ES"/>
         </w:rPr>
         <w:t>&lt;&lt;</w:t>
       </w:r>
@@ -7101,6 +7115,7 @@
         <w:rPr>
           <w:rFonts w:ascii="Arial" w:eastAsia="Arial" w:hAnsi="Arial" w:cs="Arial"/>
           <w:bCs/>
+          <w:lang w:val="es-ES"/>
         </w:rPr>
         <w:t>{</w:t>
       </w:r>
@@ -7109,6 +7124,7 @@
         <w:rPr>
           <w:rFonts w:ascii="Arial" w:eastAsia="Arial" w:hAnsi="Arial" w:cs="Arial"/>
           <w:bCs/>
+          <w:lang w:val="es-ES"/>
         </w:rPr>
         <w:t>dateFormat</w:t>
       </w:r>
@@ -7117,34 +7133,28 @@
         <w:rPr>
           <w:rFonts w:ascii="Arial" w:eastAsia="Arial" w:hAnsi="Arial" w:cs="Arial"/>
           <w:bCs/>
+          <w:lang w:val="es-ES"/>
         </w:rPr>
         <w:t>(</w:t>
       </w:r>
       <w:r>
         <w:rPr>
           <w:rFonts w:ascii="Arial" w:hAnsi="Arial" w:cs="Arial"/>
-          <w:lang w:val="en-US"/>
+          <w:lang w:val="es-ES"/>
         </w:rPr>
         <w:t>fastTrackPersonalInjury</w:t>
       </w:r>
       <w:r>
         <w:rPr>
           <w:rFonts w:ascii="Arial" w:hAnsi="Arial" w:cs="Arial"/>
-          <w:lang w:val="en-US"/>
-        </w:rPr>
-        <w:t>.</w:t>
-      </w:r>
-      <w:r>
-        <w:rPr>
-          <w:rFonts w:ascii="Arial" w:hAnsi="Arial" w:cs="Arial"/>
-          <w:lang w:val="en-US"/>
-        </w:rPr>
-        <w:t>date</w:t>
-      </w:r>
-      <w:r>
-        <w:rPr>
-          <w:rFonts w:ascii="Arial" w:hAnsi="Arial" w:cs="Arial"/>
-          <w:lang w:val="en-US"/>
+          <w:lang w:val="es-ES"/>
+        </w:rPr>
+        <w:t>.date</w:t>
+      </w:r>
+      <w:r>
+        <w:rPr>
+          <w:rFonts w:ascii="Arial" w:hAnsi="Arial" w:cs="Arial"/>
+          <w:lang w:val="es-ES"/>
         </w:rPr>
         <w:t>4</w:t>
       </w:r>
@@ -7152,14 +7162,34 @@
         <w:rPr>
           <w:rFonts w:ascii="Arial" w:eastAsia="Arial" w:hAnsi="Arial" w:cs="Arial"/>
           <w:bCs/>
-        </w:rPr>
-        <w:t xml:space="preserve">, ‘dd MMMM </w:t>
-      </w:r>
-      <w:proofErr w:type="spellStart"/>
-      <w:r>
-        <w:rPr>
-          <w:rFonts w:ascii="Arial" w:eastAsia="Arial" w:hAnsi="Arial" w:cs="Arial"/>
-          <w:bCs/>
+          <w:lang w:val="es-ES"/>
+        </w:rPr>
+        <w:t>, ‘</w:t>
+      </w:r>
+      <w:proofErr w:type="spellStart"/>
+      <w:r>
+        <w:rPr>
+          <w:rFonts w:ascii="Arial" w:eastAsia="Arial" w:hAnsi="Arial" w:cs="Arial"/>
+          <w:bCs/>
+          <w:lang w:val="es-ES"/>
+        </w:rPr>
+        <w:t>dd</w:t>
+      </w:r>
+      <w:proofErr w:type="spellEnd"/>
+      <w:r>
+        <w:rPr>
+          <w:rFonts w:ascii="Arial" w:eastAsia="Arial" w:hAnsi="Arial" w:cs="Arial"/>
+          <w:bCs/>
+          <w:lang w:val="es-ES"/>
+        </w:rPr>
+        <w:t xml:space="preserve"> MMMM </w:t>
+      </w:r>
+      <w:proofErr w:type="spellStart"/>
+      <w:r>
+        <w:rPr>
+          <w:rFonts w:ascii="Arial" w:eastAsia="Arial" w:hAnsi="Arial" w:cs="Arial"/>
+          <w:bCs/>
+          <w:lang w:val="es-ES"/>
         </w:rPr>
         <w:t>yyyy</w:t>
       </w:r>
@@ -7168,6 +7198,7 @@
         <w:rPr>
           <w:rFonts w:ascii="Arial" w:eastAsia="Arial" w:hAnsi="Arial" w:cs="Arial"/>
           <w:bCs/>
+          <w:lang w:val="es-ES"/>
         </w:rPr>
         <w:t>’, ‘</w:t>
       </w:r>
@@ -7176,6 +7207,7 @@
         <w:rPr>
           <w:rFonts w:ascii="Arial" w:eastAsia="Arial" w:hAnsi="Arial" w:cs="Arial"/>
           <w:bCs/>
+          <w:lang w:val="es-ES"/>
         </w:rPr>
         <w:t>yyyy</w:t>
       </w:r>
@@ -7184,36 +7216,41 @@
         <w:rPr>
           <w:rFonts w:ascii="Arial" w:eastAsia="Arial" w:hAnsi="Arial" w:cs="Arial"/>
           <w:bCs/>
-        </w:rPr>
-        <w:t>-MM-dd’</w:t>
-      </w:r>
-      <w:r>
-        <w:rPr>
-          <w:rFonts w:ascii="Arial" w:eastAsia="Arial" w:hAnsi="Arial" w:cs="Arial"/>
-          <w:bCs/>
-        </w:rPr>
-        <w:t>)</w:t>
-      </w:r>
-      <w:r>
-        <w:rPr>
-          <w:rFonts w:ascii="Arial" w:eastAsia="Arial" w:hAnsi="Arial" w:cs="Arial"/>
-          <w:bCs/>
-        </w:rPr>
-        <w:t>}</w:t>
-      </w:r>
-      <w:r>
-        <w:rPr>
-          <w:rFonts w:ascii="Arial" w:hAnsi="Arial" w:cs="Arial"/>
-          <w:b/>
-          <w:bCs/>
-          <w:lang w:val="en-US"/>
+          <w:lang w:val="es-ES"/>
+        </w:rPr>
+        <w:t>-MM-</w:t>
+      </w:r>
+      <w:proofErr w:type="spellStart"/>
+      <w:r>
+        <w:rPr>
+          <w:rFonts w:ascii="Arial" w:eastAsia="Arial" w:hAnsi="Arial" w:cs="Arial"/>
+          <w:bCs/>
+          <w:lang w:val="es-ES"/>
+        </w:rPr>
+        <w:t>dd</w:t>
+      </w:r>
+      <w:proofErr w:type="spellEnd"/>
+      <w:r>
+        <w:rPr>
+          <w:rFonts w:ascii="Arial" w:eastAsia="Arial" w:hAnsi="Arial" w:cs="Arial"/>
+          <w:bCs/>
+          <w:lang w:val="es-ES"/>
+        </w:rPr>
+        <w:t>’)}</w:t>
+      </w:r>
+      <w:r>
+        <w:rPr>
+          <w:rFonts w:ascii="Arial" w:hAnsi="Arial" w:cs="Arial"/>
+          <w:b/>
+          <w:bCs/>
+          <w:lang w:val="es-ES"/>
         </w:rPr>
         <w:t>&gt;&gt;</w:t>
       </w:r>
       <w:r>
         <w:rPr>
           <w:rFonts w:ascii="Arial" w:hAnsi="Arial" w:cs="Arial"/>
-          <w:lang w:val="en-US"/>
+          <w:lang w:val="es-ES"/>
         </w:rPr>
         <w:t>.</w:t>
       </w:r>
@@ -7538,7 +7575,6 @@
           <w:rFonts w:ascii="Arial" w:hAnsi="Arial" w:cs="Arial"/>
           <w:bCs/>
         </w:rPr>
-        <w:lastRenderedPageBreak/>
         <w:t>&lt;&lt;</w:t>
       </w:r>
       <w:proofErr w:type="spellStart"/>
@@ -7591,6 +7627,7 @@
           <w:rFonts w:ascii="Arial" w:hAnsi="Arial" w:cs="Arial"/>
           <w:bCs/>
         </w:rPr>
+        <w:lastRenderedPageBreak/>
         <w:t>&lt;&lt;</w:t>
       </w:r>
       <w:proofErr w:type="spellStart"/>
@@ -7799,7 +7836,7 @@
 </file>
 
 <file path=word/endnotes.xml><?xml version="1.0" encoding="utf-8"?>
-<w:endnotes xmlns:wpc="http://schemas.microsoft.com/office/word/2010/wordprocessingCanvas" xmlns:cx="http://schemas.microsoft.com/office/drawing/2014/chartex" xmlns:cx1="http://schemas.microsoft.com/office/drawing/2015/9/8/chartex" xmlns:cx2="http://schemas.microsoft.com/office/drawing/2015/10/21/chartex" xmlns:cx3="http://schemas.microsoft.com/office/drawing/2016/5/9/chartex" xmlns:cx4="http://schemas.microsoft.com/office/drawing/2016/5/10/chartex" xmlns:cx5="http://schemas.microsoft.com/office/drawing/2016/5/11/chartex" xmlns:cx6="http://schemas.microsoft.com/office/drawing/2016/5/12/chartex" xmlns:cx7="http://schemas.microsoft.com/office/drawing/2016/5/13/chartex" xmlns:cx8="http://schemas.microsoft.com/office/drawing/2016/5/14/chartex" xmlns:mc="http://schemas.openxmlformats.org/markup-compatibility/2006" xmlns:aink="http://schemas.microsoft.com/office/drawing/2016/ink" xmlns:am3d="http://schemas.microsoft.com/office/drawing/2017/model3d" xmlns:o="urn:schemas-microsoft-com:office:office" xmlns:oel="http://schemas.microsoft.com/office/2019/extlst" xmlns:r="http://schemas.openxmlformats.org/officeDocument/2006/relationships" xmlns:m="http://schemas.openxmlformats.org/officeDocument/2006/math" xmlns:v="urn:schemas-microsoft-com:vml" xmlns:wp14="http://schemas.microsoft.com/office/word/2010/wordprocessingDrawing" xmlns:wp="http://schemas.openxmlformats.org/drawingml/2006/wordprocessingDrawing" xmlns:w10="urn:schemas-microsoft-com:office:word" xmlns:w="http://schemas.openxmlformats.org/wordprocessingml/2006/main" xmlns:w14="http://schemas.microsoft.com/office/word/2010/wordml" xmlns:w15="http://schemas.microsoft.com/office/word/2012/wordml" xmlns:w16cex="http://schemas.microsoft.com/office/word/2018/wordml/cex" xmlns:w16cid="http://schemas.microsoft.com/office/word/2016/wordml/cid" xmlns:w16="http://schemas.microsoft.com/office/word/2018/wordml" xmlns:w16sdtdh="http://schemas.microsoft.com/office/word/2020/wordml/sdtdatahash" xmlns:w16se="http://schemas.microsoft.com/office/word/2015/wordml/symex" xmlns:wpg="http://schemas.microsoft.com/office/word/2010/wordprocessingGroup" xmlns:wpi="http://schemas.microsoft.com/office/word/2010/wordprocessingInk" xmlns:wne="http://schemas.microsoft.com/office/word/2006/wordml" xmlns:wps="http://schemas.microsoft.com/office/word/2010/wordprocessingShape" mc:Ignorable="w14 w15 w16se w16cid w16 w16cex w16sdtdh wp14">
+<w:endnotes xmlns:wpc="http://schemas.microsoft.com/office/word/2010/wordprocessingCanvas" xmlns:cx="http://schemas.microsoft.com/office/drawing/2014/chartex" xmlns:cx1="http://schemas.microsoft.com/office/drawing/2015/9/8/chartex" xmlns:cx2="http://schemas.microsoft.com/office/drawing/2015/10/21/chartex" xmlns:cx3="http://schemas.microsoft.com/office/drawing/2016/5/9/chartex" xmlns:cx4="http://schemas.microsoft.com/office/drawing/2016/5/10/chartex" xmlns:cx5="http://schemas.microsoft.com/office/drawing/2016/5/11/chartex" xmlns:cx6="http://schemas.microsoft.com/office/drawing/2016/5/12/chartex" xmlns:cx7="http://schemas.microsoft.com/office/drawing/2016/5/13/chartex" xmlns:cx8="http://schemas.microsoft.com/office/drawing/2016/5/14/chartex" xmlns:mc="http://schemas.openxmlformats.org/markup-compatibility/2006" xmlns:aink="http://schemas.microsoft.com/office/drawing/2016/ink" xmlns:am3d="http://schemas.microsoft.com/office/drawing/2017/model3d" xmlns:o="urn:schemas-microsoft-com:office:office" xmlns:r="http://schemas.openxmlformats.org/officeDocument/2006/relationships" xmlns:m="http://schemas.openxmlformats.org/officeDocument/2006/math" xmlns:v="urn:schemas-microsoft-com:vml" xmlns:wp14="http://schemas.microsoft.com/office/word/2010/wordprocessingDrawing" xmlns:wp="http://schemas.openxmlformats.org/drawingml/2006/wordprocessingDrawing" xmlns:w10="urn:schemas-microsoft-com:office:word" xmlns:w="http://schemas.openxmlformats.org/wordprocessingml/2006/main" xmlns:w14="http://schemas.microsoft.com/office/word/2010/wordml" xmlns:w15="http://schemas.microsoft.com/office/word/2012/wordml" xmlns:w16cex="http://schemas.microsoft.com/office/word/2018/wordml/cex" xmlns:w16cid="http://schemas.microsoft.com/office/word/2016/wordml/cid" xmlns:w16="http://schemas.microsoft.com/office/word/2018/wordml" xmlns:w16sdtdh="http://schemas.microsoft.com/office/word/2020/wordml/sdtdatahash" xmlns:w16se="http://schemas.microsoft.com/office/word/2015/wordml/symex" xmlns:wpg="http://schemas.microsoft.com/office/word/2010/wordprocessingGroup" xmlns:wpi="http://schemas.microsoft.com/office/word/2010/wordprocessingInk" xmlns:wne="http://schemas.microsoft.com/office/word/2006/wordml" xmlns:wps="http://schemas.microsoft.com/office/word/2010/wordprocessingShape" mc:Ignorable="w14 w15 w16se w16cid w16 w16cex w16sdtdh wp14">
   <w:endnote w:type="separator" w:id="-1">
     <w:p>
       <w:pPr>
@@ -7831,7 +7868,7 @@
 </file>
 
 <file path=word/footnotes.xml><?xml version="1.0" encoding="utf-8"?>
-<w:footnotes xmlns:wpc="http://schemas.microsoft.com/office/word/2010/wordprocessingCanvas" xmlns:cx="http://schemas.microsoft.com/office/drawing/2014/chartex" xmlns:cx1="http://schemas.microsoft.com/office/drawing/2015/9/8/chartex" xmlns:cx2="http://schemas.microsoft.com/office/drawing/2015/10/21/chartex" xmlns:cx3="http://schemas.microsoft.com/office/drawing/2016/5/9/chartex" xmlns:cx4="http://schemas.microsoft.com/office/drawing/2016/5/10/chartex" xmlns:cx5="http://schemas.microsoft.com/office/drawing/2016/5/11/chartex" xmlns:cx6="http://schemas.microsoft.com/office/drawing/2016/5/12/chartex" xmlns:cx7="http://schemas.microsoft.com/office/drawing/2016/5/13/chartex" xmlns:cx8="http://schemas.microsoft.com/office/drawing/2016/5/14/chartex" xmlns:mc="http://schemas.openxmlformats.org/markup-compatibility/2006" xmlns:aink="http://schemas.microsoft.com/office/drawing/2016/ink" xmlns:am3d="http://schemas.microsoft.com/office/drawing/2017/model3d" xmlns:o="urn:schemas-microsoft-com:office:office" xmlns:oel="http://schemas.microsoft.com/office/2019/extlst" xmlns:r="http://schemas.openxmlformats.org/officeDocument/2006/relationships" xmlns:m="http://schemas.openxmlformats.org/officeDocument/2006/math" xmlns:v="urn:schemas-microsoft-com:vml" xmlns:wp14="http://schemas.microsoft.com/office/word/2010/wordprocessingDrawing" xmlns:wp="http://schemas.openxmlformats.org/drawingml/2006/wordprocessingDrawing" xmlns:w10="urn:schemas-microsoft-com:office:word" xmlns:w="http://schemas.openxmlformats.org/wordprocessingml/2006/main" xmlns:w14="http://schemas.microsoft.com/office/word/2010/wordml" xmlns:w15="http://schemas.microsoft.com/office/word/2012/wordml" xmlns:w16cex="http://schemas.microsoft.com/office/word/2018/wordml/cex" xmlns:w16cid="http://schemas.microsoft.com/office/word/2016/wordml/cid" xmlns:w16="http://schemas.microsoft.com/office/word/2018/wordml" xmlns:w16sdtdh="http://schemas.microsoft.com/office/word/2020/wordml/sdtdatahash" xmlns:w16se="http://schemas.microsoft.com/office/word/2015/wordml/symex" xmlns:wpg="http://schemas.microsoft.com/office/word/2010/wordprocessingGroup" xmlns:wpi="http://schemas.microsoft.com/office/word/2010/wordprocessingInk" xmlns:wne="http://schemas.microsoft.com/office/word/2006/wordml" xmlns:wps="http://schemas.microsoft.com/office/word/2010/wordprocessingShape" mc:Ignorable="w14 w15 w16se w16cid w16 w16cex w16sdtdh wp14">
+<w:footnotes xmlns:wpc="http://schemas.microsoft.com/office/word/2010/wordprocessingCanvas" xmlns:cx="http://schemas.microsoft.com/office/drawing/2014/chartex" xmlns:cx1="http://schemas.microsoft.com/office/drawing/2015/9/8/chartex" xmlns:cx2="http://schemas.microsoft.com/office/drawing/2015/10/21/chartex" xmlns:cx3="http://schemas.microsoft.com/office/drawing/2016/5/9/chartex" xmlns:cx4="http://schemas.microsoft.com/office/drawing/2016/5/10/chartex" xmlns:cx5="http://schemas.microsoft.com/office/drawing/2016/5/11/chartex" xmlns:cx6="http://schemas.microsoft.com/office/drawing/2016/5/12/chartex" xmlns:cx7="http://schemas.microsoft.com/office/drawing/2016/5/13/chartex" xmlns:cx8="http://schemas.microsoft.com/office/drawing/2016/5/14/chartex" xmlns:mc="http://schemas.openxmlformats.org/markup-compatibility/2006" xmlns:aink="http://schemas.microsoft.com/office/drawing/2016/ink" xmlns:am3d="http://schemas.microsoft.com/office/drawing/2017/model3d" xmlns:o="urn:schemas-microsoft-com:office:office" xmlns:r="http://schemas.openxmlformats.org/officeDocument/2006/relationships" xmlns:m="http://schemas.openxmlformats.org/officeDocument/2006/math" xmlns:v="urn:schemas-microsoft-com:vml" xmlns:wp14="http://schemas.microsoft.com/office/word/2010/wordprocessingDrawing" xmlns:wp="http://schemas.openxmlformats.org/drawingml/2006/wordprocessingDrawing" xmlns:w10="urn:schemas-microsoft-com:office:word" xmlns:w="http://schemas.openxmlformats.org/wordprocessingml/2006/main" xmlns:w14="http://schemas.microsoft.com/office/word/2010/wordml" xmlns:w15="http://schemas.microsoft.com/office/word/2012/wordml" xmlns:w16cex="http://schemas.microsoft.com/office/word/2018/wordml/cex" xmlns:w16cid="http://schemas.microsoft.com/office/word/2016/wordml/cid" xmlns:w16="http://schemas.microsoft.com/office/word/2018/wordml" xmlns:w16sdtdh="http://schemas.microsoft.com/office/word/2020/wordml/sdtdatahash" xmlns:w16se="http://schemas.microsoft.com/office/word/2015/wordml/symex" xmlns:wpg="http://schemas.microsoft.com/office/word/2010/wordprocessingGroup" xmlns:wpi="http://schemas.microsoft.com/office/word/2010/wordprocessingInk" xmlns:wne="http://schemas.microsoft.com/office/word/2006/wordml" xmlns:wps="http://schemas.microsoft.com/office/word/2010/wordprocessingShape" mc:Ignorable="w14 w15 w16se w16cid w16 w16cex w16sdtdh wp14">
   <w:footnote w:type="separator" w:id="-1">
     <w:p>
       <w:pPr>
@@ -7863,7 +7900,7 @@
 </file>
 
 <file path=word/numbering.xml><?xml version="1.0" encoding="utf-8"?>
-<w:numbering xmlns:wpc="http://schemas.microsoft.com/office/word/2010/wordprocessingCanvas" xmlns:cx="http://schemas.microsoft.com/office/drawing/2014/chartex" xmlns:cx1="http://schemas.microsoft.com/office/drawing/2015/9/8/chartex" xmlns:cx2="http://schemas.microsoft.com/office/drawing/2015/10/21/chartex" xmlns:cx3="http://schemas.microsoft.com/office/drawing/2016/5/9/chartex" xmlns:cx4="http://schemas.microsoft.com/office/drawing/2016/5/10/chartex" xmlns:cx5="http://schemas.microsoft.com/office/drawing/2016/5/11/chartex" xmlns:cx6="http://schemas.microsoft.com/office/drawing/2016/5/12/chartex" xmlns:cx7="http://schemas.microsoft.com/office/drawing/2016/5/13/chartex" xmlns:cx8="http://schemas.microsoft.com/office/drawing/2016/5/14/chartex" xmlns:mc="http://schemas.openxmlformats.org/markup-compatibility/2006" xmlns:aink="http://schemas.microsoft.com/office/drawing/2016/ink" xmlns:am3d="http://schemas.microsoft.com/office/drawing/2017/model3d" xmlns:o="urn:schemas-microsoft-com:office:office" xmlns:oel="http://schemas.microsoft.com/office/2019/extlst" xmlns:r="http://schemas.openxmlformats.org/officeDocument/2006/relationships" xmlns:m="http://schemas.openxmlformats.org/officeDocument/2006/math" xmlns:v="urn:schemas-microsoft-com:vml" xmlns:wp14="http://schemas.microsoft.com/office/word/2010/wordprocessingDrawing" xmlns:wp="http://schemas.openxmlformats.org/drawingml/2006/wordprocessingDrawing" xmlns:w10="urn:schemas-microsoft-com:office:word" xmlns:w="http://schemas.openxmlformats.org/wordprocessingml/2006/main" xmlns:w14="http://schemas.microsoft.com/office/word/2010/wordml" xmlns:w15="http://schemas.microsoft.com/office/word/2012/wordml" xmlns:w16cex="http://schemas.microsoft.com/office/word/2018/wordml/cex" xmlns:w16cid="http://schemas.microsoft.com/office/word/2016/wordml/cid" xmlns:w16="http://schemas.microsoft.com/office/word/2018/wordml" xmlns:w16sdtdh="http://schemas.microsoft.com/office/word/2020/wordml/sdtdatahash" xmlns:w16se="http://schemas.microsoft.com/office/word/2015/wordml/symex" xmlns:wpg="http://schemas.microsoft.com/office/word/2010/wordprocessingGroup" xmlns:wpi="http://schemas.microsoft.com/office/word/2010/wordprocessingInk" xmlns:wne="http://schemas.microsoft.com/office/word/2006/wordml" xmlns:wps="http://schemas.microsoft.com/office/word/2010/wordprocessingShape" mc:Ignorable="w14 w15 w16se w16cid w16 w16cex w16sdtdh wp14">
+<w:numbering xmlns:wpc="http://schemas.microsoft.com/office/word/2010/wordprocessingCanvas" xmlns:cx="http://schemas.microsoft.com/office/drawing/2014/chartex" xmlns:cx1="http://schemas.microsoft.com/office/drawing/2015/9/8/chartex" xmlns:cx2="http://schemas.microsoft.com/office/drawing/2015/10/21/chartex" xmlns:cx3="http://schemas.microsoft.com/office/drawing/2016/5/9/chartex" xmlns:cx4="http://schemas.microsoft.com/office/drawing/2016/5/10/chartex" xmlns:cx5="http://schemas.microsoft.com/office/drawing/2016/5/11/chartex" xmlns:cx6="http://schemas.microsoft.com/office/drawing/2016/5/12/chartex" xmlns:cx7="http://schemas.microsoft.com/office/drawing/2016/5/13/chartex" xmlns:cx8="http://schemas.microsoft.com/office/drawing/2016/5/14/chartex" xmlns:mc="http://schemas.openxmlformats.org/markup-compatibility/2006" xmlns:aink="http://schemas.microsoft.com/office/drawing/2016/ink" xmlns:am3d="http://schemas.microsoft.com/office/drawing/2017/model3d" xmlns:o="urn:schemas-microsoft-com:office:office" xmlns:r="http://schemas.openxmlformats.org/officeDocument/2006/relationships" xmlns:m="http://schemas.openxmlformats.org/officeDocument/2006/math" xmlns:v="urn:schemas-microsoft-com:vml" xmlns:wp14="http://schemas.microsoft.com/office/word/2010/wordprocessingDrawing" xmlns:wp="http://schemas.openxmlformats.org/drawingml/2006/wordprocessingDrawing" xmlns:w10="urn:schemas-microsoft-com:office:word" xmlns:w="http://schemas.openxmlformats.org/wordprocessingml/2006/main" xmlns:w14="http://schemas.microsoft.com/office/word/2010/wordml" xmlns:w15="http://schemas.microsoft.com/office/word/2012/wordml" xmlns:w16cex="http://schemas.microsoft.com/office/word/2018/wordml/cex" xmlns:w16cid="http://schemas.microsoft.com/office/word/2016/wordml/cid" xmlns:w16="http://schemas.microsoft.com/office/word/2018/wordml" xmlns:w16sdtdh="http://schemas.microsoft.com/office/word/2020/wordml/sdtdatahash" xmlns:w16se="http://schemas.microsoft.com/office/word/2015/wordml/symex" xmlns:wpg="http://schemas.microsoft.com/office/word/2010/wordprocessingGroup" xmlns:wpi="http://schemas.microsoft.com/office/word/2010/wordprocessingInk" xmlns:wne="http://schemas.microsoft.com/office/word/2006/wordml" xmlns:wps="http://schemas.microsoft.com/office/word/2010/wordprocessingShape" mc:Ignorable="w14 w15 w16se w16cid w16 w16cex w16sdtdh wp14">
   <w:abstractNum w:abstractNumId="0" w15:restartNumberingAfterBreak="0">
     <w:nsid w:val="00E173CE"/>
     <w:multiLevelType w:val="hybridMultilevel"/>
@@ -10426,85 +10463,85 @@
       </w:rPr>
     </w:lvl>
   </w:abstractNum>
-  <w:num w:numId="1" w16cid:durableId="1120683236">
+  <w:num w:numId="1">
     <w:abstractNumId w:val="25"/>
   </w:num>
-  <w:num w:numId="2" w16cid:durableId="1506363588">
+  <w:num w:numId="2">
     <w:abstractNumId w:val="0"/>
   </w:num>
-  <w:num w:numId="3" w16cid:durableId="1189903570">
+  <w:num w:numId="3">
     <w:abstractNumId w:val="10"/>
   </w:num>
-  <w:num w:numId="4" w16cid:durableId="2010716038">
+  <w:num w:numId="4">
     <w:abstractNumId w:val="14"/>
   </w:num>
-  <w:num w:numId="5" w16cid:durableId="1406998089">
+  <w:num w:numId="5">
     <w:abstractNumId w:val="22"/>
   </w:num>
-  <w:num w:numId="6" w16cid:durableId="248202278">
+  <w:num w:numId="6">
     <w:abstractNumId w:val="18"/>
   </w:num>
-  <w:num w:numId="7" w16cid:durableId="1489135036">
+  <w:num w:numId="7">
     <w:abstractNumId w:val="23"/>
   </w:num>
-  <w:num w:numId="8" w16cid:durableId="894002420">
+  <w:num w:numId="8">
     <w:abstractNumId w:val="24"/>
   </w:num>
-  <w:num w:numId="9" w16cid:durableId="1728843151">
+  <w:num w:numId="9">
     <w:abstractNumId w:val="7"/>
   </w:num>
-  <w:num w:numId="10" w16cid:durableId="1201012961">
+  <w:num w:numId="10">
     <w:abstractNumId w:val="17"/>
   </w:num>
-  <w:num w:numId="11" w16cid:durableId="2783193">
+  <w:num w:numId="11">
     <w:abstractNumId w:val="12"/>
   </w:num>
-  <w:num w:numId="12" w16cid:durableId="488595610">
+  <w:num w:numId="12">
     <w:abstractNumId w:val="1"/>
   </w:num>
-  <w:num w:numId="13" w16cid:durableId="1553077038">
+  <w:num w:numId="13">
     <w:abstractNumId w:val="11"/>
   </w:num>
-  <w:num w:numId="14" w16cid:durableId="566722509">
+  <w:num w:numId="14">
     <w:abstractNumId w:val="8"/>
   </w:num>
-  <w:num w:numId="15" w16cid:durableId="1560509008">
+  <w:num w:numId="15">
     <w:abstractNumId w:val="13"/>
   </w:num>
-  <w:num w:numId="16" w16cid:durableId="1160584457">
+  <w:num w:numId="16">
     <w:abstractNumId w:val="15"/>
   </w:num>
-  <w:num w:numId="17" w16cid:durableId="1385829797">
+  <w:num w:numId="17">
     <w:abstractNumId w:val="21"/>
   </w:num>
-  <w:num w:numId="18" w16cid:durableId="1173296747">
+  <w:num w:numId="18">
     <w:abstractNumId w:val="19"/>
   </w:num>
-  <w:num w:numId="19" w16cid:durableId="537550351">
+  <w:num w:numId="19">
     <w:abstractNumId w:val="9"/>
   </w:num>
-  <w:num w:numId="20" w16cid:durableId="995262090">
+  <w:num w:numId="20">
     <w:abstractNumId w:val="16"/>
   </w:num>
-  <w:num w:numId="21" w16cid:durableId="1952007220">
+  <w:num w:numId="21">
     <w:abstractNumId w:val="3"/>
   </w:num>
-  <w:num w:numId="22" w16cid:durableId="802507689">
+  <w:num w:numId="22">
     <w:abstractNumId w:val="26"/>
   </w:num>
-  <w:num w:numId="23" w16cid:durableId="497158723">
+  <w:num w:numId="23">
     <w:abstractNumId w:val="2"/>
   </w:num>
-  <w:num w:numId="24" w16cid:durableId="1084497292">
+  <w:num w:numId="24">
     <w:abstractNumId w:val="6"/>
   </w:num>
-  <w:num w:numId="25" w16cid:durableId="462382321">
+  <w:num w:numId="25">
     <w:abstractNumId w:val="4"/>
   </w:num>
-  <w:num w:numId="26" w16cid:durableId="643318556">
+  <w:num w:numId="26">
     <w:abstractNumId w:val="20"/>
   </w:num>
-  <w:num w:numId="27" w16cid:durableId="1646666235">
+  <w:num w:numId="27">
     <w:abstractNumId w:val="5"/>
   </w:num>
 </w:numbering>
@@ -11735,15 +11772,6 @@
 </file>
 
 <file path=customXml/item2.xml><?xml version="1.0" encoding="utf-8"?>
-<?mso-contentType ?>
-<FormTemplates xmlns="http://schemas.microsoft.com/sharepoint/v3/contenttype/forms">
-  <Display>DocumentLibraryForm</Display>
-  <Edit>DocumentLibraryForm</Edit>
-  <New>DocumentLibraryForm</New>
-</FormTemplates>
-</file>
-
-<file path=customXml/item3.xml><?xml version="1.0" encoding="utf-8"?>
 <p:properties xmlns:p="http://schemas.microsoft.com/office/2006/metadata/properties" xmlns:xsi="http://www.w3.org/2001/XMLSchema-instance" xmlns:pc="http://schemas.microsoft.com/office/infopath/2007/PartnerControls">
   <documentManagement>
     <Stage xmlns="f336f4fe-8719-4ea2-b5d6-29b3a580aeb4">Published</Stage>
@@ -11768,16 +11796,50 @@
 </p:properties>
 </file>
 
+<file path=customXml/item3.xml><?xml version="1.0" encoding="utf-8"?>
+<?mso-contentType ?>
+<FormTemplates xmlns="http://schemas.microsoft.com/sharepoint/v3/contenttype/forms">
+  <Display>DocumentLibraryForm</Display>
+  <Edit>DocumentLibraryForm</Edit>
+  <New>DocumentLibraryForm</New>
+</FormTemplates>
+</file>
+
 <file path=customXml/itemProps1.xml><?xml version="1.0" encoding="utf-8"?>
-<ds:datastoreItem xmlns:ds="http://schemas.openxmlformats.org/officeDocument/2006/customXml" ds:itemID="{2F208B27-A79E-44E8-A6A1-ED7C0F06B7BD}"/>
+<ds:datastoreItem xmlns:ds="http://schemas.openxmlformats.org/officeDocument/2006/customXml" ds:itemID="{2F208B27-A79E-44E8-A6A1-ED7C0F06B7BD}">
+  <ds:schemaRefs>
+    <ds:schemaRef ds:uri="http://schemas.microsoft.com/office/2006/metadata/contentType"/>
+    <ds:schemaRef ds:uri="http://schemas.microsoft.com/office/2006/metadata/properties/metaAttributes"/>
+    <ds:schemaRef ds:uri="http://www.w3.org/2001/XMLSchema"/>
+    <ds:schemaRef ds:uri="http://schemas.microsoft.com/office/2006/metadata/properties"/>
+    <ds:schemaRef ds:uri="f336f4fe-8719-4ea2-b5d6-29b3a580aeb4"/>
+    <ds:schemaRef ds:uri="b57b892a-dd61-4bba-b372-a8d93da2c7e6"/>
+    <ds:schemaRef ds:uri="http://schemas.microsoft.com/office/2006/documentManagement/types"/>
+    <ds:schemaRef ds:uri="http://schemas.microsoft.com/office/infopath/2007/PartnerControls"/>
+    <ds:schemaRef ds:uri="http://schemas.openxmlformats.org/package/2006/metadata/core-properties"/>
+    <ds:schemaRef ds:uri="http://purl.org/dc/elements/1.1/"/>
+    <ds:schemaRef ds:uri="http://purl.org/dc/terms/"/>
+    <ds:schemaRef ds:uri="http://schemas.microsoft.com/internal/obd"/>
+  </ds:schemaRefs>
+</ds:datastoreItem>
 </file>
 
 <file path=customXml/itemProps2.xml><?xml version="1.0" encoding="utf-8"?>
-<ds:datastoreItem xmlns:ds="http://schemas.openxmlformats.org/officeDocument/2006/customXml" ds:itemID="{75ABB397-9654-40A8-BA83-98F2BA902102}"/>
+<ds:datastoreItem xmlns:ds="http://schemas.openxmlformats.org/officeDocument/2006/customXml" ds:itemID="{4B320E33-5B42-4BDB-9E45-A4B18C6F3875}">
+  <ds:schemaRefs>
+    <ds:schemaRef ds:uri="http://schemas.microsoft.com/office/2006/metadata/properties"/>
+    <ds:schemaRef ds:uri="http://schemas.microsoft.com/office/infopath/2007/PartnerControls"/>
+    <ds:schemaRef ds:uri="f336f4fe-8719-4ea2-b5d6-29b3a580aeb4"/>
+  </ds:schemaRefs>
+</ds:datastoreItem>
 </file>
 
 <file path=customXml/itemProps3.xml><?xml version="1.0" encoding="utf-8"?>
-<ds:datastoreItem xmlns:ds="http://schemas.openxmlformats.org/officeDocument/2006/customXml" ds:itemID="{4B320E33-5B42-4BDB-9E45-A4B18C6F3875}"/>
+<ds:datastoreItem xmlns:ds="http://schemas.openxmlformats.org/officeDocument/2006/customXml" ds:itemID="{75ABB397-9654-40A8-BA83-98F2BA902102}">
+  <ds:schemaRefs>
+    <ds:schemaRef ds:uri="http://schemas.microsoft.com/sharepoint/v3/contenttype/forms"/>
+  </ds:schemaRefs>
+</ds:datastoreItem>
 </file>
 
 <file path=docMetadata/LabelInfo.xml><?xml version="1.0" encoding="utf-8"?>

</xml_diff>

<commit_message>
Add changes from CIV-7741
</commit_message>
<xml_diff>
--- a/docker/docmosis/templates/CV-UNS-STD-ENG-01225.docx
+++ b/docker/docmosis/templates/CV-UNS-STD-ENG-01225.docx
@@ -1120,7 +1120,6 @@
         <w:spacing w:before="150" w:beforeAutospacing="0" w:after="0" w:afterAutospacing="0"/>
         <w:rPr>
           <w:rFonts w:ascii="Arial" w:hAnsi="Arial" w:cs="Arial"/>
-          <w:color w:val="172B4D"/>
           <w:sz w:val="22"/>
           <w:szCs w:val="22"/>
         </w:rPr>
@@ -1130,7 +1129,6 @@
           <w:rFonts w:ascii="Arial" w:hAnsi="Arial" w:cs="Arial"/>
           <w:b/>
           <w:bCs/>
-          <w:color w:val="172B4D"/>
           <w:sz w:val="22"/>
           <w:szCs w:val="22"/>
         </w:rPr>
@@ -1139,7 +1137,6 @@
       <w:r>
         <w:rPr>
           <w:rFonts w:ascii="Arial" w:hAnsi="Arial" w:cs="Arial"/>
-          <w:color w:val="172B4D"/>
           <w:sz w:val="22"/>
           <w:szCs w:val="22"/>
         </w:rPr>
@@ -1153,7 +1150,6 @@
         <w:spacing w:before="150" w:beforeAutospacing="0" w:after="0" w:afterAutospacing="0"/>
         <w:rPr>
           <w:rFonts w:ascii="Arial" w:hAnsi="Arial" w:cs="Arial"/>
-          <w:color w:val="172B4D"/>
           <w:sz w:val="22"/>
           <w:szCs w:val="22"/>
         </w:rPr>
@@ -1161,7 +1157,6 @@
       <w:r>
         <w:rPr>
           <w:rFonts w:ascii="Arial" w:hAnsi="Arial" w:cs="Arial"/>
-          <w:color w:val="172B4D"/>
           <w:sz w:val="22"/>
           <w:szCs w:val="22"/>
         </w:rPr>
@@ -1175,7 +1170,6 @@
         <w:spacing w:before="150" w:beforeAutospacing="0" w:after="0" w:afterAutospacing="0"/>
         <w:rPr>
           <w:rFonts w:ascii="Arial" w:hAnsi="Arial" w:cs="Arial"/>
-          <w:color w:val="172B4D"/>
           <w:sz w:val="22"/>
           <w:szCs w:val="22"/>
         </w:rPr>
@@ -1183,7 +1177,6 @@
       <w:r>
         <w:rPr>
           <w:rFonts w:ascii="Arial" w:hAnsi="Arial" w:cs="Arial"/>
-          <w:color w:val="172B4D"/>
           <w:sz w:val="22"/>
           <w:szCs w:val="22"/>
         </w:rPr>
@@ -1197,7 +1190,6 @@
         <w:spacing w:before="150" w:beforeAutospacing="0" w:after="0" w:afterAutospacing="0"/>
         <w:rPr>
           <w:rFonts w:ascii="Arial" w:hAnsi="Arial" w:cs="Arial"/>
-          <w:color w:val="172B4D"/>
           <w:sz w:val="22"/>
           <w:szCs w:val="22"/>
         </w:rPr>
@@ -1205,7 +1197,6 @@
       <w:r>
         <w:rPr>
           <w:rFonts w:ascii="Arial" w:hAnsi="Arial" w:cs="Arial"/>
-          <w:color w:val="172B4D"/>
           <w:sz w:val="22"/>
           <w:szCs w:val="22"/>
         </w:rPr>
@@ -3353,6 +3344,66 @@
     </w:p>
     <w:p>
       <w:pPr>
+        <w:rPr>
+          <w:rFonts w:ascii="Arial" w:hAnsi="Arial" w:cs="Arial"/>
+          <w:bCs/>
+        </w:rPr>
+      </w:pPr>
+      <w:r>
+        <w:rPr>
+          <w:rFonts w:ascii="Arial" w:hAnsi="Arial" w:cs="Arial"/>
+          <w:bCs/>
+        </w:rPr>
+        <w:t>&lt;&lt;es_&gt;&gt;</w:t>
+      </w:r>
+    </w:p>
+    <w:p>
+      <w:pPr>
+        <w:rPr>
+          <w:rFonts w:ascii="Arial" w:hAnsi="Arial" w:cs="Arial"/>
+          <w:bCs/>
+        </w:rPr>
+      </w:pPr>
+      <w:r>
+        <w:rPr>
+          <w:rFonts w:ascii="Arial" w:hAnsi="Arial" w:cs="Arial"/>
+          <w:bCs/>
+        </w:rPr>
+        <w:t>&lt;&lt;cs_{</w:t>
+      </w:r>
+      <w:proofErr w:type="spellStart"/>
+      <w:r>
+        <w:rPr>
+          <w:rFonts w:ascii="Arial" w:hAnsi="Arial" w:cs="Arial"/>
+          <w:lang w:val="en-US"/>
+        </w:rPr>
+        <w:t>fastTrackCostsToggle</w:t>
+      </w:r>
+      <w:proofErr w:type="spellEnd"/>
+      <w:r>
+        <w:rPr>
+          <w:rFonts w:ascii="Arial" w:hAnsi="Arial" w:cs="Arial"/>
+          <w:lang w:val="en-US"/>
+        </w:rPr>
+        <w:t>=true}&gt;&gt;</w:t>
+      </w:r>
+    </w:p>
+    <w:p>
+      <w:pPr>
+        <w:rPr>
+          <w:rFonts w:ascii="Arial" w:hAnsi="Arial" w:cs="Arial"/>
+        </w:rPr>
+      </w:pPr>
+      <w:r>
+        <w:rPr>
+          <w:rFonts w:ascii="Arial" w:hAnsi="Arial" w:cs="Arial"/>
+          <w:b/>
+        </w:rPr>
+        <w:t>Costs</w:t>
+      </w:r>
+    </w:p>
+    <w:p>
+      <w:pPr>
         <w:pStyle w:val="ListParagraph"/>
         <w:numPr>
           <w:ilvl w:val="0"/>
@@ -3360,204 +3411,49 @@
         </w:numPr>
         <w:rPr>
           <w:rFonts w:ascii="Arial" w:hAnsi="Arial" w:cs="Arial"/>
-          <w:bCs/>
-        </w:rPr>
-      </w:pPr>
-      <w:r>
-        <w:rPr>
-          <w:rFonts w:ascii="Arial" w:hAnsi="Arial" w:cs="Arial"/>
-        </w:rPr>
-        <w:t>&lt;&lt;</w:t>
-      </w:r>
-      <w:r>
-        <w:rPr>
-          <w:rFonts w:ascii="Arial" w:hAnsi="Arial" w:cs="Arial"/>
-          <w:lang w:val="en-US"/>
-        </w:rPr>
-        <w:t>fastTrackSchedulesOfLoss.input4</w:t>
-      </w:r>
-      <w:r>
-        <w:rPr>
-          <w:rFonts w:ascii="Arial" w:hAnsi="Arial" w:cs="Arial"/>
-        </w:rPr>
-        <w:t>&gt;&gt;</w:t>
-      </w:r>
-      <w:r>
-        <w:rPr>
-          <w:rFonts w:ascii="Arial" w:hAnsi="Arial" w:cs="Arial"/>
-        </w:rPr>
-        <w:t xml:space="preserve"> </w:t>
-      </w:r>
-      <w:r>
-        <w:rPr>
-          <w:rFonts w:ascii="Arial" w:hAnsi="Arial" w:cs="Arial"/>
-          <w:b/>
-          <w:bCs/>
-        </w:rPr>
-        <w:t>&lt;</w:t>
-      </w:r>
-      <w:proofErr w:type="gramStart"/>
-      <w:r>
-        <w:rPr>
-          <w:rFonts w:ascii="Arial" w:hAnsi="Arial" w:cs="Arial"/>
-          <w:b/>
-          <w:bCs/>
-        </w:rPr>
-        <w:t>&lt;</w:t>
-      </w:r>
-      <w:r>
-        <w:rPr>
-          <w:rFonts w:ascii="Arial" w:eastAsia="Arial" w:hAnsi="Arial" w:cs="Arial"/>
-          <w:bCs/>
-        </w:rPr>
-        <w:t>{</w:t>
+        </w:rPr>
+      </w:pPr>
+      <w:r>
+        <w:rPr>
+          <w:rFonts w:ascii="Arial" w:hAnsi="Arial" w:cs="Arial"/>
+        </w:rPr>
+        <w:t>Costs in the case</w:t>
+      </w:r>
+    </w:p>
+    <w:p>
+      <w:r>
+        <w:rPr>
+          <w:rFonts w:ascii="Arial" w:hAnsi="Arial" w:cs="Arial"/>
+          <w:bCs/>
+        </w:rPr>
+        <w:t>&lt;&lt;es_&gt;&gt;</w:t>
+      </w:r>
+    </w:p>
+    <w:p>
+      <w:pPr>
+        <w:rPr>
+          <w:rFonts w:ascii="Arial" w:hAnsi="Arial" w:cs="Arial"/>
+          <w:bCs/>
+        </w:rPr>
+      </w:pPr>
+      <w:r>
+        <w:rPr>
+          <w:rFonts w:ascii="Arial" w:hAnsi="Arial" w:cs="Arial"/>
+          <w:bCs/>
+        </w:rPr>
+        <w:t>&lt;&lt;cs_{</w:t>
       </w:r>
       <w:proofErr w:type="spellStart"/>
-      <w:proofErr w:type="gramEnd"/>
-      <w:r>
-        <w:rPr>
-          <w:rFonts w:ascii="Arial" w:eastAsia="Arial" w:hAnsi="Arial" w:cs="Arial"/>
-          <w:bCs/>
-        </w:rPr>
-        <w:t>dateFormat</w:t>
+      <w:r>
+        <w:rPr>
+          <w:rFonts w:ascii="Arial" w:hAnsi="Arial" w:cs="Arial"/>
+          <w:lang w:val="en-US"/>
+        </w:rPr>
+        <w:t>fastTrackTrialToggle</w:t>
       </w:r>
       <w:proofErr w:type="spellEnd"/>
       <w:r>
         <w:rPr>
-          <w:rFonts w:ascii="Arial" w:eastAsia="Arial" w:hAnsi="Arial" w:cs="Arial"/>
-          <w:bCs/>
-        </w:rPr>
-        <w:t>(</w:t>
-      </w:r>
-      <w:r>
-        <w:rPr>
-          <w:rFonts w:ascii="Arial" w:hAnsi="Arial" w:cs="Arial"/>
-          <w:lang w:val="en-US"/>
-        </w:rPr>
-        <w:t>fastTrackSchedulesOfLoss</w:t>
-      </w:r>
-      <w:r>
-        <w:rPr>
-          <w:rFonts w:ascii="Arial" w:hAnsi="Arial" w:cs="Arial"/>
-          <w:lang w:val="en-US"/>
-        </w:rPr>
-        <w:t>.</w:t>
-      </w:r>
-      <w:r>
-        <w:rPr>
-          <w:rFonts w:ascii="Arial" w:hAnsi="Arial" w:cs="Arial"/>
-          <w:lang w:val="en-US"/>
-        </w:rPr>
-        <w:t>date3</w:t>
-      </w:r>
-      <w:r>
-        <w:rPr>
-          <w:rFonts w:ascii="Arial" w:eastAsia="Arial" w:hAnsi="Arial" w:cs="Arial"/>
-          <w:bCs/>
-        </w:rPr>
-        <w:t xml:space="preserve">, ‘dd MMMM </w:t>
-      </w:r>
-      <w:proofErr w:type="spellStart"/>
-      <w:r>
-        <w:rPr>
-          <w:rFonts w:ascii="Arial" w:eastAsia="Arial" w:hAnsi="Arial" w:cs="Arial"/>
-          <w:bCs/>
-        </w:rPr>
-        <w:t>yyyy</w:t>
-      </w:r>
-      <w:proofErr w:type="spellEnd"/>
-      <w:r>
-        <w:rPr>
-          <w:rFonts w:ascii="Arial" w:eastAsia="Arial" w:hAnsi="Arial" w:cs="Arial"/>
-          <w:bCs/>
-        </w:rPr>
-        <w:t>’, ‘</w:t>
-      </w:r>
-      <w:proofErr w:type="spellStart"/>
-      <w:r>
-        <w:rPr>
-          <w:rFonts w:ascii="Arial" w:eastAsia="Arial" w:hAnsi="Arial" w:cs="Arial"/>
-          <w:bCs/>
-        </w:rPr>
-        <w:t>yyyy</w:t>
-      </w:r>
-      <w:proofErr w:type="spellEnd"/>
-      <w:r>
-        <w:rPr>
-          <w:rFonts w:ascii="Arial" w:eastAsia="Arial" w:hAnsi="Arial" w:cs="Arial"/>
-          <w:bCs/>
-        </w:rPr>
-        <w:t>-MM-dd’</w:t>
-      </w:r>
-      <w:r>
-        <w:rPr>
-          <w:rFonts w:ascii="Arial" w:eastAsia="Arial" w:hAnsi="Arial" w:cs="Arial"/>
-          <w:bCs/>
-        </w:rPr>
-        <w:t>)</w:t>
-      </w:r>
-      <w:r>
-        <w:rPr>
-          <w:rFonts w:ascii="Arial" w:eastAsia="Arial" w:hAnsi="Arial" w:cs="Arial"/>
-          <w:bCs/>
-        </w:rPr>
-        <w:t>}</w:t>
-      </w:r>
-      <w:r>
-        <w:rPr>
-          <w:rFonts w:ascii="Arial" w:hAnsi="Arial" w:cs="Arial"/>
-          <w:b/>
-          <w:bCs/>
-        </w:rPr>
-        <w:t>&gt;&gt;</w:t>
-      </w:r>
-      <w:r>
-        <w:rPr>
-          <w:rFonts w:ascii="Arial" w:hAnsi="Arial" w:cs="Arial"/>
-        </w:rPr>
-        <w:t>.</w:t>
-      </w:r>
-    </w:p>
-    <w:p>
-      <w:pPr>
-        <w:rPr>
-          <w:rFonts w:ascii="Arial" w:hAnsi="Arial" w:cs="Arial"/>
-          <w:bCs/>
-        </w:rPr>
-      </w:pPr>
-      <w:r>
-        <w:rPr>
-          <w:rFonts w:ascii="Arial" w:hAnsi="Arial" w:cs="Arial"/>
-          <w:bCs/>
-        </w:rPr>
-        <w:t>&lt;&lt;es_&gt;&gt;</w:t>
-      </w:r>
-    </w:p>
-    <w:p>
-      <w:pPr>
-        <w:rPr>
-          <w:rFonts w:ascii="Arial" w:hAnsi="Arial" w:cs="Arial"/>
-          <w:bCs/>
-        </w:rPr>
-      </w:pPr>
-      <w:r>
-        <w:rPr>
-          <w:rFonts w:ascii="Arial" w:hAnsi="Arial" w:cs="Arial"/>
-          <w:bCs/>
-        </w:rPr>
-        <w:t>&lt;&lt;cs_{</w:t>
-      </w:r>
-      <w:proofErr w:type="spellStart"/>
-      <w:r>
-        <w:rPr>
-          <w:rFonts w:ascii="Arial" w:hAnsi="Arial" w:cs="Arial"/>
-          <w:lang w:val="en-US"/>
-        </w:rPr>
-        <w:t>fastTrackCostsToggle</w:t>
-      </w:r>
-      <w:proofErr w:type="spellEnd"/>
-      <w:r>
-        <w:rPr>
           <w:rFonts w:ascii="Arial" w:hAnsi="Arial" w:cs="Arial"/>
           <w:lang w:val="en-US"/>
         </w:rPr>
@@ -3575,7 +3471,7 @@
           <w:rFonts w:ascii="Arial" w:hAnsi="Arial" w:cs="Arial"/>
           <w:b/>
         </w:rPr>
-        <w:t>Costs</w:t>
+        <w:t>Trial</w:t>
       </w:r>
     </w:p>
     <w:p>
@@ -3593,61 +3489,180 @@
         <w:rPr>
           <w:rFonts w:ascii="Arial" w:hAnsi="Arial" w:cs="Arial"/>
         </w:rPr>
-        <w:t>Costs in the case</w:t>
-      </w:r>
-    </w:p>
-    <w:p>
-      <w:r>
-        <w:rPr>
-          <w:rFonts w:ascii="Arial" w:hAnsi="Arial" w:cs="Arial"/>
-          <w:bCs/>
-        </w:rPr>
-        <w:t>&lt;&lt;es_&gt;&gt;</w:t>
-      </w:r>
-    </w:p>
-    <w:p>
-      <w:pPr>
-        <w:rPr>
-          <w:rFonts w:ascii="Arial" w:hAnsi="Arial" w:cs="Arial"/>
-          <w:bCs/>
-        </w:rPr>
-      </w:pPr>
-      <w:r>
-        <w:rPr>
-          <w:rFonts w:ascii="Arial" w:hAnsi="Arial" w:cs="Arial"/>
-          <w:bCs/>
-        </w:rPr>
-        <w:t>&lt;&lt;cs_{</w:t>
+        <w:t xml:space="preserve">The trial will be heard within a 3 week trial window starting from </w:t>
+      </w:r>
+      <w:r>
+        <w:rPr>
+          <w:rFonts w:ascii="Arial" w:hAnsi="Arial" w:cs="Arial"/>
+          <w:b/>
+          <w:bCs/>
+        </w:rPr>
+        <w:t>&lt;</w:t>
+      </w:r>
+      <w:proofErr w:type="gramStart"/>
+      <w:r>
+        <w:rPr>
+          <w:rFonts w:ascii="Arial" w:hAnsi="Arial" w:cs="Arial"/>
+          <w:b/>
+          <w:bCs/>
+        </w:rPr>
+        <w:t>&lt;</w:t>
+      </w:r>
+      <w:r>
+        <w:rPr>
+          <w:rFonts w:ascii="Arial" w:eastAsia="Arial" w:hAnsi="Arial" w:cs="Arial"/>
+          <w:bCs/>
+        </w:rPr>
+        <w:t>{</w:t>
       </w:r>
       <w:proofErr w:type="spellStart"/>
-      <w:r>
-        <w:rPr>
-          <w:rFonts w:ascii="Arial" w:hAnsi="Arial" w:cs="Arial"/>
-          <w:lang w:val="en-US"/>
-        </w:rPr>
-        <w:t>fastTrackTrialToggle</w:t>
+      <w:proofErr w:type="gramEnd"/>
+      <w:r>
+        <w:rPr>
+          <w:rFonts w:ascii="Arial" w:eastAsia="Arial" w:hAnsi="Arial" w:cs="Arial"/>
+          <w:bCs/>
+        </w:rPr>
+        <w:t>dateFormat</w:t>
       </w:r>
       <w:proofErr w:type="spellEnd"/>
       <w:r>
         <w:rPr>
-          <w:rFonts w:ascii="Arial" w:hAnsi="Arial" w:cs="Arial"/>
-          <w:lang w:val="en-US"/>
-        </w:rPr>
-        <w:t>=true}&gt;&gt;</w:t>
-      </w:r>
-    </w:p>
-    <w:p>
-      <w:pPr>
-        <w:rPr>
-          <w:rFonts w:ascii="Arial" w:hAnsi="Arial" w:cs="Arial"/>
-        </w:rPr>
-      </w:pPr>
-      <w:r>
-        <w:rPr>
-          <w:rFonts w:ascii="Arial" w:hAnsi="Arial" w:cs="Arial"/>
-          <w:b/>
-        </w:rPr>
-        <w:t>Trial</w:t>
+          <w:rFonts w:ascii="Arial" w:eastAsia="Arial" w:hAnsi="Arial" w:cs="Arial"/>
+          <w:bCs/>
+        </w:rPr>
+        <w:t>(</w:t>
+      </w:r>
+      <w:proofErr w:type="spellStart"/>
+      <w:r>
+        <w:rPr>
+          <w:rFonts w:ascii="Arial" w:hAnsi="Arial" w:cs="Arial"/>
+          <w:lang w:val="en-US"/>
+        </w:rPr>
+        <w:t>fastTrackHearingTime.dateFrom</w:t>
+      </w:r>
+      <w:proofErr w:type="spellEnd"/>
+      <w:r>
+        <w:rPr>
+          <w:rFonts w:ascii="Arial" w:eastAsia="Arial" w:hAnsi="Arial" w:cs="Arial"/>
+          <w:bCs/>
+        </w:rPr>
+        <w:t xml:space="preserve">, ‘dd MMMM </w:t>
+      </w:r>
+      <w:proofErr w:type="spellStart"/>
+      <w:r>
+        <w:rPr>
+          <w:rFonts w:ascii="Arial" w:eastAsia="Arial" w:hAnsi="Arial" w:cs="Arial"/>
+          <w:bCs/>
+        </w:rPr>
+        <w:t>yyyy</w:t>
+      </w:r>
+      <w:proofErr w:type="spellEnd"/>
+      <w:r>
+        <w:rPr>
+          <w:rFonts w:ascii="Arial" w:eastAsia="Arial" w:hAnsi="Arial" w:cs="Arial"/>
+          <w:bCs/>
+        </w:rPr>
+        <w:t>’, ‘</w:t>
+      </w:r>
+      <w:proofErr w:type="spellStart"/>
+      <w:r>
+        <w:rPr>
+          <w:rFonts w:ascii="Arial" w:eastAsia="Arial" w:hAnsi="Arial" w:cs="Arial"/>
+          <w:bCs/>
+        </w:rPr>
+        <w:t>yyyy</w:t>
+      </w:r>
+      <w:proofErr w:type="spellEnd"/>
+      <w:r>
+        <w:rPr>
+          <w:rFonts w:ascii="Arial" w:eastAsia="Arial" w:hAnsi="Arial" w:cs="Arial"/>
+          <w:bCs/>
+        </w:rPr>
+        <w:t>-MM-dd’</w:t>
+      </w:r>
+      <w:r>
+        <w:rPr>
+          <w:rFonts w:ascii="Arial" w:eastAsia="Arial" w:hAnsi="Arial" w:cs="Arial"/>
+          <w:bCs/>
+        </w:rPr>
+        <w:t>)</w:t>
+      </w:r>
+      <w:r>
+        <w:rPr>
+          <w:rFonts w:ascii="Arial" w:eastAsia="Arial" w:hAnsi="Arial" w:cs="Arial"/>
+          <w:bCs/>
+        </w:rPr>
+        <w:t>}</w:t>
+      </w:r>
+      <w:r>
+        <w:rPr>
+          <w:rFonts w:ascii="Arial" w:hAnsi="Arial" w:cs="Arial"/>
+          <w:b/>
+          <w:bCs/>
+        </w:rPr>
+        <w:t>&gt;&gt;</w:t>
+      </w:r>
+      <w:r>
+        <w:rPr>
+          <w:rFonts w:ascii="Arial" w:hAnsi="Arial" w:cs="Arial"/>
+          <w:b/>
+          <w:bCs/>
+        </w:rPr>
+        <w:t>.</w:t>
+      </w:r>
+      <w:r>
+        <w:rPr>
+          <w:rFonts w:ascii="Arial" w:hAnsi="Arial" w:cs="Arial"/>
+        </w:rPr>
+        <w:t xml:space="preserve"> </w:t>
+      </w:r>
+      <w:r>
+        <w:rPr>
+          <w:rFonts w:ascii="Arial" w:hAnsi="Arial" w:cs="Arial"/>
+        </w:rPr>
+        <w:t>The time estimate is</w:t>
+      </w:r>
+      <w:r>
+        <w:rPr>
+          <w:rFonts w:ascii="Arial" w:hAnsi="Arial" w:cs="Arial"/>
+        </w:rPr>
+        <w:t xml:space="preserve"> </w:t>
+      </w:r>
+      <w:r>
+        <w:rPr>
+          <w:rFonts w:ascii="Arial" w:hAnsi="Arial" w:cs="Arial"/>
+          <w:b/>
+          <w:bCs/>
+          <w:lang w:val="en-US"/>
+        </w:rPr>
+        <w:t>&lt;&lt;</w:t>
+      </w:r>
+      <w:proofErr w:type="spellStart"/>
+      <w:r>
+        <w:rPr>
+          <w:rFonts w:ascii="Arial" w:hAnsi="Arial" w:cs="Arial"/>
+          <w:b/>
+          <w:bCs/>
+          <w:lang w:val="en-US"/>
+        </w:rPr>
+        <w:t>fastTrackHearingTimeEstimate</w:t>
+      </w:r>
+      <w:proofErr w:type="spellEnd"/>
+      <w:r>
+        <w:rPr>
+          <w:rFonts w:ascii="Arial" w:hAnsi="Arial" w:cs="Arial"/>
+          <w:b/>
+          <w:bCs/>
+          <w:lang w:val="en-US"/>
+        </w:rPr>
+        <w:t>&gt;&gt;</w:t>
+      </w:r>
+      <w:r>
+        <w:rPr>
+          <w:rFonts w:ascii="Arial" w:hAnsi="Arial" w:cs="Arial"/>
+          <w:lang w:val="en-US"/>
+        </w:rPr>
+        <w:t>.</w:t>
       </w:r>
     </w:p>
     <w:p>
@@ -3659,186 +3674,41 @@
         </w:numPr>
         <w:rPr>
           <w:rFonts w:ascii="Arial" w:hAnsi="Arial" w:cs="Arial"/>
-        </w:rPr>
-      </w:pPr>
-      <w:r>
-        <w:rPr>
-          <w:rFonts w:ascii="Arial" w:hAnsi="Arial" w:cs="Arial"/>
-        </w:rPr>
-        <w:t xml:space="preserve">The trial will be heard within a 3 week trial window starting from </w:t>
-      </w:r>
-      <w:r>
-        <w:rPr>
-          <w:rFonts w:ascii="Arial" w:hAnsi="Arial" w:cs="Arial"/>
-          <w:b/>
-          <w:bCs/>
-        </w:rPr>
-        <w:t>&lt;</w:t>
-      </w:r>
-      <w:proofErr w:type="gramStart"/>
-      <w:r>
-        <w:rPr>
-          <w:rFonts w:ascii="Arial" w:hAnsi="Arial" w:cs="Arial"/>
-          <w:b/>
-          <w:bCs/>
-        </w:rPr>
-        <w:t>&lt;</w:t>
-      </w:r>
-      <w:r>
-        <w:rPr>
-          <w:rFonts w:ascii="Arial" w:eastAsia="Arial" w:hAnsi="Arial" w:cs="Arial"/>
-          <w:bCs/>
-        </w:rPr>
-        <w:t>{</w:t>
-      </w:r>
-      <w:proofErr w:type="spellStart"/>
-      <w:proofErr w:type="gramEnd"/>
-      <w:r>
-        <w:rPr>
-          <w:rFonts w:ascii="Arial" w:eastAsia="Arial" w:hAnsi="Arial" w:cs="Arial"/>
-          <w:bCs/>
-        </w:rPr>
-        <w:t>dateFormat</w:t>
-      </w:r>
-      <w:proofErr w:type="spellEnd"/>
-      <w:r>
-        <w:rPr>
-          <w:rFonts w:ascii="Arial" w:eastAsia="Arial" w:hAnsi="Arial" w:cs="Arial"/>
-          <w:bCs/>
-        </w:rPr>
-        <w:t>(</w:t>
-      </w:r>
-      <w:proofErr w:type="spellStart"/>
-      <w:r>
-        <w:rPr>
-          <w:rFonts w:ascii="Arial" w:hAnsi="Arial" w:cs="Arial"/>
-          <w:lang w:val="en-US"/>
-        </w:rPr>
-        <w:t>fastTrackHearingTime.dateFrom</w:t>
-      </w:r>
-      <w:proofErr w:type="spellEnd"/>
-      <w:r>
-        <w:rPr>
-          <w:rFonts w:ascii="Arial" w:eastAsia="Arial" w:hAnsi="Arial" w:cs="Arial"/>
-          <w:bCs/>
-        </w:rPr>
-        <w:t xml:space="preserve">, ‘dd MMMM </w:t>
-      </w:r>
-      <w:proofErr w:type="spellStart"/>
-      <w:r>
-        <w:rPr>
-          <w:rFonts w:ascii="Arial" w:eastAsia="Arial" w:hAnsi="Arial" w:cs="Arial"/>
-          <w:bCs/>
-        </w:rPr>
-        <w:t>yyyy</w:t>
-      </w:r>
-      <w:proofErr w:type="spellEnd"/>
-      <w:r>
-        <w:rPr>
-          <w:rFonts w:ascii="Arial" w:eastAsia="Arial" w:hAnsi="Arial" w:cs="Arial"/>
-          <w:bCs/>
-        </w:rPr>
-        <w:t>’, ‘</w:t>
-      </w:r>
-      <w:proofErr w:type="spellStart"/>
-      <w:r>
-        <w:rPr>
-          <w:rFonts w:ascii="Arial" w:eastAsia="Arial" w:hAnsi="Arial" w:cs="Arial"/>
-          <w:bCs/>
-        </w:rPr>
-        <w:t>yyyy</w:t>
-      </w:r>
-      <w:proofErr w:type="spellEnd"/>
-      <w:r>
-        <w:rPr>
-          <w:rFonts w:ascii="Arial" w:eastAsia="Arial" w:hAnsi="Arial" w:cs="Arial"/>
-          <w:bCs/>
-        </w:rPr>
-        <w:t>-MM-dd’</w:t>
-      </w:r>
-      <w:r>
-        <w:rPr>
-          <w:rFonts w:ascii="Arial" w:eastAsia="Arial" w:hAnsi="Arial" w:cs="Arial"/>
-          <w:bCs/>
-        </w:rPr>
-        <w:t>)</w:t>
-      </w:r>
-      <w:r>
-        <w:rPr>
-          <w:rFonts w:ascii="Arial" w:eastAsia="Arial" w:hAnsi="Arial" w:cs="Arial"/>
-          <w:bCs/>
-        </w:rPr>
-        <w:t>}</w:t>
-      </w:r>
-      <w:r>
-        <w:rPr>
-          <w:rFonts w:ascii="Arial" w:hAnsi="Arial" w:cs="Arial"/>
-          <w:b/>
-          <w:bCs/>
-        </w:rPr>
-        <w:t>&gt;&gt;</w:t>
-      </w:r>
-      <w:r>
-        <w:rPr>
-          <w:rFonts w:ascii="Arial" w:hAnsi="Arial" w:cs="Arial"/>
-          <w:b/>
-          <w:bCs/>
+          <w:lang w:val="en-US"/>
+        </w:rPr>
+      </w:pPr>
+      <w:r>
+        <w:rPr>
+          <w:rFonts w:ascii="Arial" w:hAnsi="Arial" w:cs="Arial"/>
+        </w:rPr>
+        <w:t>&lt;&lt;</w:t>
+      </w:r>
+      <w:r>
+        <w:rPr>
+          <w:rFonts w:ascii="Arial" w:hAnsi="Arial" w:cs="Arial"/>
+          <w:lang w:val="en-US"/>
+        </w:rPr>
+        <w:t>fastTrackHearingTime</w:t>
+      </w:r>
+      <w:r>
+        <w:rPr>
+          <w:rFonts w:ascii="Arial" w:hAnsi="Arial" w:cs="Arial"/>
+          <w:lang w:val="en-US"/>
         </w:rPr>
         <w:t>.</w:t>
       </w:r>
       <w:r>
         <w:rPr>
           <w:rFonts w:ascii="Arial" w:hAnsi="Arial" w:cs="Arial"/>
-        </w:rPr>
-        <w:t xml:space="preserve"> </w:t>
-      </w:r>
-      <w:r>
-        <w:rPr>
-          <w:rFonts w:ascii="Arial" w:hAnsi="Arial" w:cs="Arial"/>
-        </w:rPr>
-        <w:t>The time estimate is</w:t>
-      </w:r>
-      <w:r>
-        <w:rPr>
-          <w:rFonts w:ascii="Arial" w:hAnsi="Arial" w:cs="Arial"/>
-        </w:rPr>
-        <w:t xml:space="preserve"> </w:t>
-      </w:r>
-      <w:r>
-        <w:rPr>
-          <w:rFonts w:ascii="Arial" w:hAnsi="Arial" w:cs="Arial"/>
-          <w:b/>
-          <w:bCs/>
-          <w:lang w:val="en-US"/>
-        </w:rPr>
-        <w:t>&lt;&lt;</w:t>
-      </w:r>
-      <w:proofErr w:type="spellStart"/>
-      <w:r>
-        <w:rPr>
-          <w:rFonts w:ascii="Arial" w:hAnsi="Arial" w:cs="Arial"/>
-          <w:b/>
-          <w:bCs/>
-          <w:lang w:val="en-US"/>
-        </w:rPr>
-        <w:t>fastTrackHearingTimeEstimate</w:t>
-      </w:r>
-      <w:proofErr w:type="spellEnd"/>
-      <w:r>
-        <w:rPr>
-          <w:rFonts w:ascii="Arial" w:hAnsi="Arial" w:cs="Arial"/>
-          <w:b/>
-          <w:bCs/>
-          <w:lang w:val="en-US"/>
-        </w:rPr>
-        <w:t>&gt;&gt;</w:t>
-      </w:r>
-      <w:r>
-        <w:rPr>
-          <w:rFonts w:ascii="Arial" w:hAnsi="Arial" w:cs="Arial"/>
-          <w:lang w:val="en-US"/>
-        </w:rPr>
-        <w:t>.</w:t>
+          <w:lang w:val="en-US"/>
+        </w:rPr>
+        <w:t>helpText1</w:t>
+      </w:r>
+      <w:r>
+        <w:rPr>
+          <w:rFonts w:ascii="Arial" w:hAnsi="Arial" w:cs="Arial"/>
+        </w:rPr>
+        <w:t xml:space="preserve">&gt;&gt; </w:t>
       </w:r>
     </w:p>
     <w:p>
@@ -3857,130 +3727,84 @@
         <w:rPr>
           <w:rFonts w:ascii="Arial" w:hAnsi="Arial" w:cs="Arial"/>
         </w:rPr>
+        <w:t>&lt;&lt;</w:t>
+      </w:r>
+      <w:r>
+        <w:rPr>
+          <w:rFonts w:ascii="Arial" w:hAnsi="Arial" w:cs="Arial"/>
+          <w:lang w:val="en-US"/>
+        </w:rPr>
+        <w:t xml:space="preserve"> </w:t>
+      </w:r>
+      <w:r>
+        <w:rPr>
+          <w:rFonts w:ascii="Arial" w:hAnsi="Arial" w:cs="Arial"/>
+          <w:lang w:val="en-US"/>
+        </w:rPr>
+        <w:t>fastTrackHearingTime</w:t>
+      </w:r>
+      <w:r>
+        <w:rPr>
+          <w:rFonts w:ascii="Arial" w:hAnsi="Arial" w:cs="Arial"/>
+          <w:lang w:val="en-US"/>
+        </w:rPr>
+        <w:t>.helpText2</w:t>
+      </w:r>
+      <w:r>
+        <w:rPr>
+          <w:rFonts w:ascii="Arial" w:hAnsi="Arial" w:cs="Arial"/>
+        </w:rPr>
+        <w:t>&gt;&gt;</w:t>
+      </w:r>
+      <w:r>
+        <w:rPr>
+          <w:rFonts w:ascii="Arial" w:hAnsi="Arial" w:cs="Arial"/>
+        </w:rPr>
+        <w:t xml:space="preserve"> &lt;&lt;</w:t>
+      </w:r>
+      <w:proofErr w:type="spellStart"/>
+      <w:r>
+        <w:rPr>
+          <w:rFonts w:ascii="Arial" w:hAnsi="Arial" w:cs="Arial"/>
+        </w:rPr>
+        <w:t>fastTrackTrialBundleTypeText</w:t>
+      </w:r>
+      <w:proofErr w:type="spellEnd"/>
+      <w:r>
+        <w:rPr>
+          <w:rFonts w:ascii="Arial" w:hAnsi="Arial" w:cs="Arial"/>
+        </w:rPr>
+        <w:t>&gt;&gt;</w:t>
+      </w:r>
+    </w:p>
+    <w:p>
+      <w:pPr>
+        <w:rPr>
+          <w:rFonts w:ascii="Arial" w:hAnsi="Arial" w:cs="Arial"/>
+          <w:bCs/>
+        </w:rPr>
+      </w:pPr>
+      <w:r>
+        <w:rPr>
+          <w:rFonts w:ascii="Arial" w:hAnsi="Arial" w:cs="Arial"/>
+          <w:bCs/>
+        </w:rPr>
+        <w:t>&lt;&lt;es_&gt;&gt;</w:t>
+      </w:r>
+    </w:p>
+    <w:p>
+      <w:pPr>
+        <w:rPr>
+          <w:rFonts w:ascii="Arial" w:hAnsi="Arial" w:cs="Arial"/>
+          <w:bCs/>
+        </w:rPr>
+      </w:pPr>
+      <w:r>
+        <w:rPr>
+          <w:rFonts w:ascii="Arial" w:hAnsi="Arial" w:cs="Arial"/>
+          <w:bCs/>
+        </w:rPr>
         <w:lastRenderedPageBreak/>
-        <w:t>&lt;&lt;</w:t>
-      </w:r>
-      <w:r>
-        <w:rPr>
-          <w:rFonts w:ascii="Arial" w:hAnsi="Arial" w:cs="Arial"/>
-          <w:lang w:val="en-US"/>
-        </w:rPr>
-        <w:t>fastTrackHearingTime</w:t>
-      </w:r>
-      <w:r>
-        <w:rPr>
-          <w:rFonts w:ascii="Arial" w:hAnsi="Arial" w:cs="Arial"/>
-          <w:lang w:val="en-US"/>
-        </w:rPr>
-        <w:t>.</w:t>
-      </w:r>
-      <w:r>
-        <w:rPr>
-          <w:rFonts w:ascii="Arial" w:hAnsi="Arial" w:cs="Arial"/>
-          <w:lang w:val="en-US"/>
-        </w:rPr>
-        <w:t>helpText1</w:t>
-      </w:r>
-      <w:r>
-        <w:rPr>
-          <w:rFonts w:ascii="Arial" w:hAnsi="Arial" w:cs="Arial"/>
-        </w:rPr>
-        <w:t xml:space="preserve">&gt;&gt; </w:t>
-      </w:r>
-    </w:p>
-    <w:p>
-      <w:pPr>
-        <w:pStyle w:val="ListParagraph"/>
-        <w:numPr>
-          <w:ilvl w:val="0"/>
-          <w:numId w:val="15"/>
-        </w:numPr>
-        <w:rPr>
-          <w:rFonts w:ascii="Arial" w:hAnsi="Arial" w:cs="Arial"/>
-          <w:lang w:val="en-US"/>
-        </w:rPr>
-      </w:pPr>
-      <w:r>
-        <w:rPr>
-          <w:rFonts w:ascii="Arial" w:hAnsi="Arial" w:cs="Arial"/>
-        </w:rPr>
-        <w:t>&lt;&lt;</w:t>
-      </w:r>
-      <w:r>
-        <w:rPr>
-          <w:rFonts w:ascii="Arial" w:hAnsi="Arial" w:cs="Arial"/>
-          <w:lang w:val="en-US"/>
-        </w:rPr>
-        <w:t xml:space="preserve"> </w:t>
-      </w:r>
-      <w:r>
-        <w:rPr>
-          <w:rFonts w:ascii="Arial" w:hAnsi="Arial" w:cs="Arial"/>
-          <w:lang w:val="en-US"/>
-        </w:rPr>
-        <w:t>fastTrackHearingTime</w:t>
-      </w:r>
-      <w:r>
-        <w:rPr>
-          <w:rFonts w:ascii="Arial" w:hAnsi="Arial" w:cs="Arial"/>
-          <w:lang w:val="en-US"/>
-        </w:rPr>
-        <w:t>.helpText2</w:t>
-      </w:r>
-      <w:r>
-        <w:rPr>
-          <w:rFonts w:ascii="Arial" w:hAnsi="Arial" w:cs="Arial"/>
-        </w:rPr>
-        <w:t>&gt;&gt;</w:t>
-      </w:r>
-      <w:r>
-        <w:rPr>
-          <w:rFonts w:ascii="Arial" w:hAnsi="Arial" w:cs="Arial"/>
-        </w:rPr>
-        <w:t xml:space="preserve"> &lt;&lt;</w:t>
-      </w:r>
-      <w:proofErr w:type="spellStart"/>
-      <w:r>
-        <w:rPr>
-          <w:rFonts w:ascii="Arial" w:hAnsi="Arial" w:cs="Arial"/>
-        </w:rPr>
-        <w:t>fastTrackTrialBundleTypeText</w:t>
-      </w:r>
-      <w:proofErr w:type="spellEnd"/>
-      <w:r>
-        <w:rPr>
-          <w:rFonts w:ascii="Arial" w:hAnsi="Arial" w:cs="Arial"/>
-        </w:rPr>
-        <w:t>&gt;&gt;</w:t>
-      </w:r>
-    </w:p>
-    <w:p>
-      <w:pPr>
-        <w:rPr>
-          <w:rFonts w:ascii="Arial" w:hAnsi="Arial" w:cs="Arial"/>
-          <w:bCs/>
-        </w:rPr>
-      </w:pPr>
-      <w:r>
-        <w:rPr>
-          <w:rFonts w:ascii="Arial" w:hAnsi="Arial" w:cs="Arial"/>
-          <w:bCs/>
-        </w:rPr>
-        <w:t>&lt;&lt;es_&gt;&gt;</w:t>
-      </w:r>
-    </w:p>
-    <w:p>
-      <w:pPr>
-        <w:rPr>
-          <w:rFonts w:ascii="Arial" w:hAnsi="Arial" w:cs="Arial"/>
-          <w:bCs/>
-        </w:rPr>
-      </w:pPr>
-      <w:r>
-        <w:rPr>
-          <w:rFonts w:ascii="Arial" w:hAnsi="Arial" w:cs="Arial"/>
-          <w:bCs/>
-        </w:rPr>
         <w:t>&lt;&lt;cs_{</w:t>
       </w:r>
       <w:proofErr w:type="spellStart"/>
@@ -5336,7 +5160,6 @@
         <w:rPr>
           <w:rFonts w:ascii="Arial" w:hAnsi="Arial" w:cs="Arial"/>
         </w:rPr>
-        <w:lastRenderedPageBreak/>
         <w:t>A failure to comply with the paragraph above will result in the claimant being debarred from asserting impecuniosity at the final hearing.</w:t>
       </w:r>
     </w:p>
@@ -5388,6 +5211,7 @@
         <w:rPr>
           <w:rFonts w:ascii="Arial" w:hAnsi="Arial" w:cs="Arial"/>
         </w:rPr>
+        <w:lastRenderedPageBreak/>
         <w:t xml:space="preserve">This statement must be uploaded to the Digital Portal by 4pm on </w:t>
       </w:r>
       <w:r>
@@ -7396,60 +7220,60 @@
           <w:rFonts w:ascii="Arial" w:hAnsi="Arial" w:cs="Arial"/>
           <w:bCs/>
         </w:rPr>
+        <w:t>&lt;&lt;es_&gt;&gt;</w:t>
+      </w:r>
+    </w:p>
+    <w:p>
+      <w:pPr>
+        <w:rPr>
+          <w:rFonts w:ascii="Arial" w:hAnsi="Arial" w:cs="Arial"/>
+          <w:bCs/>
+        </w:rPr>
+      </w:pPr>
+      <w:r>
+        <w:rPr>
+          <w:rFonts w:ascii="Arial" w:hAnsi="Arial" w:cs="Arial"/>
+          <w:bCs/>
+        </w:rPr>
+        <w:t>&lt;&lt;cs_{</w:t>
+      </w:r>
+      <w:proofErr w:type="spellStart"/>
+      <w:r>
+        <w:rPr>
+          <w:rFonts w:ascii="Arial" w:hAnsi="Arial" w:cs="Arial"/>
+          <w:lang w:val="en-US"/>
+        </w:rPr>
+        <w:t>hasRoadTrafficAccident</w:t>
+      </w:r>
+      <w:proofErr w:type="spellEnd"/>
+      <w:r>
+        <w:rPr>
+          <w:rFonts w:ascii="Arial" w:hAnsi="Arial" w:cs="Arial"/>
+          <w:lang w:val="en-US"/>
+        </w:rPr>
+        <w:t>=true</w:t>
+      </w:r>
+      <w:r>
+        <w:rPr>
+          <w:rFonts w:ascii="Arial" w:hAnsi="Arial" w:cs="Arial"/>
+          <w:lang w:val="en-US"/>
+        </w:rPr>
+        <w:t>}&gt;&gt;</w:t>
+      </w:r>
+    </w:p>
+    <w:p>
+      <w:pPr>
+        <w:rPr>
+          <w:rFonts w:ascii="Arial" w:hAnsi="Arial" w:cs="Arial"/>
+        </w:rPr>
+      </w:pPr>
+      <w:r>
+        <w:rPr>
+          <w:rFonts w:ascii="Arial" w:hAnsi="Arial" w:cs="Arial"/>
+          <w:b/>
+          <w:bCs/>
+        </w:rPr>
         <w:lastRenderedPageBreak/>
-        <w:t>&lt;&lt;es_&gt;&gt;</w:t>
-      </w:r>
-    </w:p>
-    <w:p>
-      <w:pPr>
-        <w:rPr>
-          <w:rFonts w:ascii="Arial" w:hAnsi="Arial" w:cs="Arial"/>
-          <w:bCs/>
-        </w:rPr>
-      </w:pPr>
-      <w:r>
-        <w:rPr>
-          <w:rFonts w:ascii="Arial" w:hAnsi="Arial" w:cs="Arial"/>
-          <w:bCs/>
-        </w:rPr>
-        <w:t>&lt;&lt;cs_{</w:t>
-      </w:r>
-      <w:proofErr w:type="spellStart"/>
-      <w:r>
-        <w:rPr>
-          <w:rFonts w:ascii="Arial" w:hAnsi="Arial" w:cs="Arial"/>
-          <w:lang w:val="en-US"/>
-        </w:rPr>
-        <w:t>hasRoadTrafficAccident</w:t>
-      </w:r>
-      <w:proofErr w:type="spellEnd"/>
-      <w:r>
-        <w:rPr>
-          <w:rFonts w:ascii="Arial" w:hAnsi="Arial" w:cs="Arial"/>
-          <w:lang w:val="en-US"/>
-        </w:rPr>
-        <w:t>=true</w:t>
-      </w:r>
-      <w:r>
-        <w:rPr>
-          <w:rFonts w:ascii="Arial" w:hAnsi="Arial" w:cs="Arial"/>
-          <w:lang w:val="en-US"/>
-        </w:rPr>
-        <w:t>}&gt;&gt;</w:t>
-      </w:r>
-    </w:p>
-    <w:p>
-      <w:pPr>
-        <w:rPr>
-          <w:rFonts w:ascii="Arial" w:hAnsi="Arial" w:cs="Arial"/>
-        </w:rPr>
-      </w:pPr>
-      <w:r>
-        <w:rPr>
-          <w:rFonts w:ascii="Arial" w:hAnsi="Arial" w:cs="Arial"/>
-          <w:b/>
-          <w:bCs/>
-        </w:rPr>
         <w:t>Road traffic accident</w:t>
       </w:r>
     </w:p>
@@ -8836,119 +8660,6 @@
     </w:lvl>
   </w:abstractNum>
   <w:abstractNum w:abstractNumId="9" w15:restartNumberingAfterBreak="0">
-    <w:nsid w:val="23E71A54"/>
-    <w:multiLevelType w:val="multilevel"/>
-    <w:tmpl w:val="79148DCA"/>
-    <w:lvl w:ilvl="0">
-      <w:start w:val="1"/>
-      <w:numFmt w:val="decimal"/>
-      <w:lvlText w:val="%1."/>
-      <w:lvlJc w:val="left"/>
-      <w:pPr>
-        <w:tabs>
-          <w:tab w:val="num" w:pos="720"/>
-        </w:tabs>
-        <w:ind w:left="720" w:hanging="360"/>
-      </w:pPr>
-    </w:lvl>
-    <w:lvl w:ilvl="1" w:tentative="1">
-      <w:start w:val="1"/>
-      <w:numFmt w:val="decimal"/>
-      <w:lvlText w:val="%2."/>
-      <w:lvlJc w:val="left"/>
-      <w:pPr>
-        <w:tabs>
-          <w:tab w:val="num" w:pos="1440"/>
-        </w:tabs>
-        <w:ind w:left="1440" w:hanging="360"/>
-      </w:pPr>
-    </w:lvl>
-    <w:lvl w:ilvl="2" w:tentative="1">
-      <w:start w:val="1"/>
-      <w:numFmt w:val="decimal"/>
-      <w:lvlText w:val="%3."/>
-      <w:lvlJc w:val="left"/>
-      <w:pPr>
-        <w:tabs>
-          <w:tab w:val="num" w:pos="2160"/>
-        </w:tabs>
-        <w:ind w:left="2160" w:hanging="360"/>
-      </w:pPr>
-    </w:lvl>
-    <w:lvl w:ilvl="3" w:tentative="1">
-      <w:start w:val="1"/>
-      <w:numFmt w:val="decimal"/>
-      <w:lvlText w:val="%4."/>
-      <w:lvlJc w:val="left"/>
-      <w:pPr>
-        <w:tabs>
-          <w:tab w:val="num" w:pos="2880"/>
-        </w:tabs>
-        <w:ind w:left="2880" w:hanging="360"/>
-      </w:pPr>
-    </w:lvl>
-    <w:lvl w:ilvl="4" w:tentative="1">
-      <w:start w:val="1"/>
-      <w:numFmt w:val="decimal"/>
-      <w:lvlText w:val="%5."/>
-      <w:lvlJc w:val="left"/>
-      <w:pPr>
-        <w:tabs>
-          <w:tab w:val="num" w:pos="3600"/>
-        </w:tabs>
-        <w:ind w:left="3600" w:hanging="360"/>
-      </w:pPr>
-    </w:lvl>
-    <w:lvl w:ilvl="5" w:tentative="1">
-      <w:start w:val="1"/>
-      <w:numFmt w:val="decimal"/>
-      <w:lvlText w:val="%6."/>
-      <w:lvlJc w:val="left"/>
-      <w:pPr>
-        <w:tabs>
-          <w:tab w:val="num" w:pos="4320"/>
-        </w:tabs>
-        <w:ind w:left="4320" w:hanging="360"/>
-      </w:pPr>
-    </w:lvl>
-    <w:lvl w:ilvl="6" w:tentative="1">
-      <w:start w:val="1"/>
-      <w:numFmt w:val="decimal"/>
-      <w:lvlText w:val="%7."/>
-      <w:lvlJc w:val="left"/>
-      <w:pPr>
-        <w:tabs>
-          <w:tab w:val="num" w:pos="5040"/>
-        </w:tabs>
-        <w:ind w:left="5040" w:hanging="360"/>
-      </w:pPr>
-    </w:lvl>
-    <w:lvl w:ilvl="7" w:tentative="1">
-      <w:start w:val="1"/>
-      <w:numFmt w:val="decimal"/>
-      <w:lvlText w:val="%8."/>
-      <w:lvlJc w:val="left"/>
-      <w:pPr>
-        <w:tabs>
-          <w:tab w:val="num" w:pos="5760"/>
-        </w:tabs>
-        <w:ind w:left="5760" w:hanging="360"/>
-      </w:pPr>
-    </w:lvl>
-    <w:lvl w:ilvl="8" w:tentative="1">
-      <w:start w:val="1"/>
-      <w:numFmt w:val="decimal"/>
-      <w:lvlText w:val="%9."/>
-      <w:lvlJc w:val="left"/>
-      <w:pPr>
-        <w:tabs>
-          <w:tab w:val="num" w:pos="6480"/>
-        </w:tabs>
-        <w:ind w:left="6480" w:hanging="360"/>
-      </w:pPr>
-    </w:lvl>
-  </w:abstractNum>
-  <w:abstractNum w:abstractNumId="10" w15:restartNumberingAfterBreak="0">
     <w:nsid w:val="2611194F"/>
     <w:multiLevelType w:val="hybridMultilevel"/>
     <w:tmpl w:val="CE3EDFCE"/>
@@ -9041,7 +8752,7 @@
       </w:pPr>
     </w:lvl>
   </w:abstractNum>
-  <w:abstractNum w:abstractNumId="11" w15:restartNumberingAfterBreak="0">
+  <w:abstractNum w:abstractNumId="10" w15:restartNumberingAfterBreak="0">
     <w:nsid w:val="2AD02C98"/>
     <w:multiLevelType w:val="hybridMultilevel"/>
     <w:tmpl w:val="B07AD5D8"/>
@@ -9135,7 +8846,7 @@
       </w:pPr>
     </w:lvl>
   </w:abstractNum>
-  <w:abstractNum w:abstractNumId="12" w15:restartNumberingAfterBreak="0">
+  <w:abstractNum w:abstractNumId="11" w15:restartNumberingAfterBreak="0">
     <w:nsid w:val="2B2C7370"/>
     <w:multiLevelType w:val="hybridMultilevel"/>
     <w:tmpl w:val="AD0E6428"/>
@@ -9228,7 +8939,7 @@
       </w:pPr>
     </w:lvl>
   </w:abstractNum>
-  <w:abstractNum w:abstractNumId="13" w15:restartNumberingAfterBreak="0">
+  <w:abstractNum w:abstractNumId="12" w15:restartNumberingAfterBreak="0">
     <w:nsid w:val="2E647C83"/>
     <w:multiLevelType w:val="hybridMultilevel"/>
     <w:tmpl w:val="3742696E"/>
@@ -9317,11 +9028,11 @@
       </w:pPr>
     </w:lvl>
   </w:abstractNum>
-  <w:abstractNum w:abstractNumId="14" w15:restartNumberingAfterBreak="0">
+  <w:abstractNum w:abstractNumId="13" w15:restartNumberingAfterBreak="0">
     <w:nsid w:val="2F9A556A"/>
     <w:multiLevelType w:val="hybridMultilevel"/>
-    <w:tmpl w:val="982E8958"/>
-    <w:lvl w:ilvl="0" w:tplc="D3CA7B16">
+    <w:tmpl w:val="78EA4F5C"/>
+    <w:lvl w:ilvl="0" w:tplc="0809000F">
       <w:start w:val="1"/>
       <w:numFmt w:val="decimal"/>
       <w:lvlText w:val="%1."/>
@@ -9411,7 +9122,7 @@
       </w:pPr>
     </w:lvl>
   </w:abstractNum>
-  <w:abstractNum w:abstractNumId="15" w15:restartNumberingAfterBreak="0">
+  <w:abstractNum w:abstractNumId="14" w15:restartNumberingAfterBreak="0">
     <w:nsid w:val="351645F6"/>
     <w:multiLevelType w:val="hybridMultilevel"/>
     <w:tmpl w:val="124E8F9E"/>
@@ -9505,7 +9216,7 @@
       </w:pPr>
     </w:lvl>
   </w:abstractNum>
-  <w:abstractNum w:abstractNumId="16" w15:restartNumberingAfterBreak="0">
+  <w:abstractNum w:abstractNumId="15" w15:restartNumberingAfterBreak="0">
     <w:nsid w:val="380A1C67"/>
     <w:multiLevelType w:val="hybridMultilevel"/>
     <w:tmpl w:val="9F1EDFDE"/>
@@ -9599,7 +9310,7 @@
       </w:pPr>
     </w:lvl>
   </w:abstractNum>
-  <w:abstractNum w:abstractNumId="17" w15:restartNumberingAfterBreak="0">
+  <w:abstractNum w:abstractNumId="16" w15:restartNumberingAfterBreak="0">
     <w:nsid w:val="41F21F94"/>
     <w:multiLevelType w:val="hybridMultilevel"/>
     <w:tmpl w:val="757C734C"/>
@@ -9712,7 +9423,7 @@
       </w:rPr>
     </w:lvl>
   </w:abstractNum>
-  <w:abstractNum w:abstractNumId="18" w15:restartNumberingAfterBreak="0">
+  <w:abstractNum w:abstractNumId="17" w15:restartNumberingAfterBreak="0">
     <w:nsid w:val="426B35BA"/>
     <w:multiLevelType w:val="hybridMultilevel"/>
     <w:tmpl w:val="52166EC8"/>
@@ -9801,7 +9512,7 @@
       </w:pPr>
     </w:lvl>
   </w:abstractNum>
-  <w:abstractNum w:abstractNumId="19" w15:restartNumberingAfterBreak="0">
+  <w:abstractNum w:abstractNumId="18" w15:restartNumberingAfterBreak="0">
     <w:nsid w:val="43AC5B94"/>
     <w:multiLevelType w:val="hybridMultilevel"/>
     <w:tmpl w:val="24F67982"/>
@@ -9914,7 +9625,7 @@
       </w:rPr>
     </w:lvl>
   </w:abstractNum>
-  <w:abstractNum w:abstractNumId="20" w15:restartNumberingAfterBreak="0">
+  <w:abstractNum w:abstractNumId="19" w15:restartNumberingAfterBreak="0">
     <w:nsid w:val="45BD383A"/>
     <w:multiLevelType w:val="hybridMultilevel"/>
     <w:tmpl w:val="89C4B708"/>
@@ -10027,7 +9738,7 @@
       </w:rPr>
     </w:lvl>
   </w:abstractNum>
-  <w:abstractNum w:abstractNumId="21" w15:restartNumberingAfterBreak="0">
+  <w:abstractNum w:abstractNumId="20" w15:restartNumberingAfterBreak="0">
     <w:nsid w:val="4E07165D"/>
     <w:multiLevelType w:val="hybridMultilevel"/>
     <w:tmpl w:val="33FA71AA"/>
@@ -10113,7 +9824,7 @@
       </w:pPr>
     </w:lvl>
   </w:abstractNum>
-  <w:abstractNum w:abstractNumId="22" w15:restartNumberingAfterBreak="0">
+  <w:abstractNum w:abstractNumId="21" w15:restartNumberingAfterBreak="0">
     <w:nsid w:val="542B4EFC"/>
     <w:multiLevelType w:val="hybridMultilevel"/>
     <w:tmpl w:val="A05C8C6C"/>
@@ -10226,7 +9937,7 @@
       </w:rPr>
     </w:lvl>
   </w:abstractNum>
-  <w:abstractNum w:abstractNumId="23" w15:restartNumberingAfterBreak="0">
+  <w:abstractNum w:abstractNumId="22" w15:restartNumberingAfterBreak="0">
     <w:nsid w:val="55254657"/>
     <w:multiLevelType w:val="hybridMultilevel"/>
     <w:tmpl w:val="124E8F9E"/>
@@ -10320,7 +10031,7 @@
       </w:pPr>
     </w:lvl>
   </w:abstractNum>
-  <w:abstractNum w:abstractNumId="24" w15:restartNumberingAfterBreak="0">
+  <w:abstractNum w:abstractNumId="23" w15:restartNumberingAfterBreak="0">
     <w:nsid w:val="5D8A4AA0"/>
     <w:multiLevelType w:val="hybridMultilevel"/>
     <w:tmpl w:val="A39C2038"/>
@@ -10409,7 +10120,7 @@
       </w:pPr>
     </w:lvl>
   </w:abstractNum>
-  <w:abstractNum w:abstractNumId="25" w15:restartNumberingAfterBreak="0">
+  <w:abstractNum w:abstractNumId="24" w15:restartNumberingAfterBreak="0">
     <w:nsid w:val="6589147D"/>
     <w:multiLevelType w:val="hybridMultilevel"/>
     <w:tmpl w:val="A620AC3C"/>
@@ -10498,7 +10209,7 @@
       </w:pPr>
     </w:lvl>
   </w:abstractNum>
-  <w:abstractNum w:abstractNumId="26" w15:restartNumberingAfterBreak="0">
+  <w:abstractNum w:abstractNumId="25" w15:restartNumberingAfterBreak="0">
     <w:nsid w:val="675A3587"/>
     <w:multiLevelType w:val="hybridMultilevel"/>
     <w:tmpl w:val="87E4BE18"/>
@@ -10592,7 +10303,7 @@
       </w:pPr>
     </w:lvl>
   </w:abstractNum>
-  <w:abstractNum w:abstractNumId="27" w15:restartNumberingAfterBreak="0">
+  <w:abstractNum w:abstractNumId="26" w15:restartNumberingAfterBreak="0">
     <w:nsid w:val="770A0FF7"/>
     <w:multiLevelType w:val="hybridMultilevel"/>
     <w:tmpl w:val="49B8A684"/>
@@ -10706,70 +10417,70 @@
     </w:lvl>
   </w:abstractNum>
   <w:num w:numId="1" w16cid:durableId="1120683236">
-    <w:abstractNumId w:val="26"/>
+    <w:abstractNumId w:val="25"/>
   </w:num>
   <w:num w:numId="2" w16cid:durableId="1506363588">
     <w:abstractNumId w:val="0"/>
   </w:num>
   <w:num w:numId="3" w16cid:durableId="1189903570">
-    <w:abstractNumId w:val="11"/>
+    <w:abstractNumId w:val="10"/>
   </w:num>
   <w:num w:numId="4" w16cid:durableId="2010716038">
-    <w:abstractNumId w:val="15"/>
+    <w:abstractNumId w:val="14"/>
   </w:num>
   <w:num w:numId="5" w16cid:durableId="1406998089">
+    <w:abstractNumId w:val="22"/>
+  </w:num>
+  <w:num w:numId="6" w16cid:durableId="248202278">
+    <w:abstractNumId w:val="18"/>
+  </w:num>
+  <w:num w:numId="7" w16cid:durableId="1489135036">
     <w:abstractNumId w:val="23"/>
   </w:num>
-  <w:num w:numId="6" w16cid:durableId="248202278">
-    <w:abstractNumId w:val="19"/>
-  </w:num>
-  <w:num w:numId="7" w16cid:durableId="1489135036">
+  <w:num w:numId="8" w16cid:durableId="894002420">
     <w:abstractNumId w:val="24"/>
-  </w:num>
-  <w:num w:numId="8" w16cid:durableId="894002420">
-    <w:abstractNumId w:val="25"/>
   </w:num>
   <w:num w:numId="9" w16cid:durableId="1728843151">
     <w:abstractNumId w:val="7"/>
   </w:num>
   <w:num w:numId="10" w16cid:durableId="1201012961">
-    <w:abstractNumId w:val="18"/>
+    <w:abstractNumId w:val="17"/>
   </w:num>
   <w:num w:numId="11" w16cid:durableId="2783193">
-    <w:abstractNumId w:val="13"/>
+    <w:abstractNumId w:val="12"/>
   </w:num>
   <w:num w:numId="12" w16cid:durableId="488595610">
     <w:abstractNumId w:val="1"/>
   </w:num>
   <w:num w:numId="13" w16cid:durableId="1553077038">
-    <w:abstractNumId w:val="12"/>
+    <w:abstractNumId w:val="11"/>
   </w:num>
   <w:num w:numId="14" w16cid:durableId="566722509">
     <w:abstractNumId w:val="8"/>
   </w:num>
   <w:num w:numId="15" w16cid:durableId="1560509008">
-    <w:abstractNumId w:val="14"/>
+    <w:abstractNumId w:val="13"/>
   </w:num>
   <w:num w:numId="16" w16cid:durableId="1160584457">
-    <w:abstractNumId w:val="16"/>
+    <w:abstractNumId w:val="15"/>
   </w:num>
   <w:num w:numId="17" w16cid:durableId="1385829797">
-    <w:abstractNumId w:val="22"/>
+    <w:abstractNumId w:val="21"/>
   </w:num>
   <w:num w:numId="18" w16cid:durableId="1173296747">
-    <w:abstractNumId w:val="20"/>
+    <w:abstractNumId w:val="19"/>
   </w:num>
   <w:num w:numId="19" w16cid:durableId="537550351">
-    <w:abstractNumId w:val="10"/>
+    <w:abstractNumId w:val="9"/>
   </w:num>
   <w:num w:numId="20" w16cid:durableId="995262090">
-    <w:abstractNumId w:val="17"/>
+    <w:abstractNumId w:val="16"/>
   </w:num>
   <w:num w:numId="21" w16cid:durableId="1952007220">
     <w:abstractNumId w:val="3"/>
   </w:num>
   <w:num w:numId="22" w16cid:durableId="802507689">
-    <w:abstractNumId w:val="27"/>
+    <w:abstractNumId w:val="26"/>
   </w:num>
   <w:num w:numId="23" w16cid:durableId="497158723">
     <w:abstractNumId w:val="2"/>
@@ -10781,13 +10492,10 @@
     <w:abstractNumId w:val="4"/>
   </w:num>
   <w:num w:numId="26" w16cid:durableId="643318556">
-    <w:abstractNumId w:val="21"/>
+    <w:abstractNumId w:val="20"/>
   </w:num>
   <w:num w:numId="27" w16cid:durableId="1646666235">
     <w:abstractNumId w:val="5"/>
-  </w:num>
-  <w:num w:numId="28" w16cid:durableId="1444766004">
-    <w:abstractNumId w:val="9"/>
   </w:num>
 </w:numbering>
 </file>
@@ -11408,7 +11116,7 @@
     <w:uiPriority w:val="99"/>
     <w:semiHidden/>
     <w:unhideWhenUsed/>
-    <w:rsid w:val="009764DC"/>
+    <w:rsid w:val="00CD4D69"/>
     <w:pPr>
       <w:spacing w:before="100" w:beforeAutospacing="1" w:after="100" w:afterAutospacing="1" w:line="240" w:lineRule="auto"/>
     </w:pPr>
@@ -11718,6 +11426,31 @@
 </file>
 
 <file path=customXml/item1.xml><?xml version="1.0" encoding="utf-8"?>
+<p:properties xmlns:p="http://schemas.microsoft.com/office/2006/metadata/properties" xmlns:xsi="http://www.w3.org/2001/XMLSchema-instance" xmlns:pc="http://schemas.microsoft.com/office/infopath/2007/PartnerControls">
+  <documentManagement>
+    <Stage xmlns="f336f4fe-8719-4ea2-b5d6-29b3a580aeb4">In Approval</Stage>
+    <Next_x0020_Stage xmlns="f336f4fe-8719-4ea2-b5d6-29b3a580aeb4">ApproveOrReject</Next_x0020_Stage>
+    <Admin_x0020_Action xmlns="f336f4fe-8719-4ea2-b5d6-29b3a580aeb4" xsi:nil="true"/>
+    <Template_x0020_Category xmlns="f336f4fe-8719-4ea2-b5d6-29b3a580aeb4">Standard Direction - STD</Template_x0020_Category>
+    <Action xmlns="f336f4fe-8719-4ea2-b5d6-29b3a580aeb4" xsi:nil="true"/>
+    <Purpose1 xmlns="f336f4fe-8719-4ea2-b5d6-29b3a580aeb4">Replacing SDO_HNL_FAST("CV-DAM-STD-ENG-00002-HNL.docx", "fast_track_sdo_%s.pdf")</Purpose1>
+    <Template_x0020_Language xmlns="f336f4fe-8719-4ea2-b5d6-29b3a580aeb4">English - ENG</Template_x0020_Language>
+    <Rename xmlns="f336f4fe-8719-4ea2-b5d6-29b3a580aeb4">true</Rename>
+    <Tornado_x0020_Filename xmlns="f336f4fe-8719-4ea2-b5d6-29b3a580aeb4" xsi:nil="true"/>
+    <Approval_x0020_Request_x0020_Comment xmlns="f336f4fe-8719-4ea2-b5d6-29b3a580aeb4">Please approve change is for CIV-7741 where removing of paragraph which has been removed from journey</Approval_x0020_Request_x0020_Comment>
+    <Publication_x0020_Date xmlns="f336f4fe-8719-4ea2-b5d6-29b3a580aeb4">2023-01-23T00:00:00+00:00</Publication_x0020_Date>
+    <SharedWithUsers xmlns="f336f4fe-8719-4ea2-b5d6-29b3a580aeb4">
+      <UserInfo>
+        <DisplayName>Robert Allright</DisplayName>
+        <AccountId>23</AccountId>
+        <AccountType/>
+      </UserInfo>
+    </SharedWithUsers>
+  </documentManagement>
+</p:properties>
+</file>
+
+<file path=customXml/item2.xml><?xml version="1.0" encoding="utf-8"?>
 <ct:contentTypeSchema xmlns:ct="http://schemas.microsoft.com/office/2006/metadata/contentType" xmlns:ma="http://schemas.microsoft.com/office/2006/metadata/properties/metaAttributes" ct:_="" ma:_="" ma:contentTypeName="_CtTemplate" ma:contentTypeID="0x01010064A5FDCCFB03F540B94405305D7DE14F00A4F8B82F7CEF57469A8FE5CEAB7A0EE0" ma:contentTypeVersion="54" ma:contentTypeDescription="Part of Template Management with Site Columns representing custom attributes." ma:contentTypeScope="" ma:versionID="c2ae9af6f2d07f5c87e529250672afb5">
   <xsd:schema xmlns:xsd="http://www.w3.org/2001/XMLSchema" xmlns:xs="http://www.w3.org/2001/XMLSchema" xmlns:p="http://schemas.microsoft.com/office/2006/metadata/properties" xmlns:ns2="f336f4fe-8719-4ea2-b5d6-29b3a580aeb4" xmlns:ns3="b57b892a-dd61-4bba-b372-a8d93da2c7e6" targetNamespace="http://schemas.microsoft.com/office/2006/metadata/properties" ma:root="true" ma:fieldsID="5cc5ae0d05cbe82a12e0833457866b27" ns2:_="" ns3:_="">
     <xsd:import namespace="f336f4fe-8719-4ea2-b5d6-29b3a580aeb4"/>
@@ -12033,7 +11766,7 @@
 </ct:contentTypeSchema>
 </file>
 
-<file path=customXml/item2.xml><?xml version="1.0" encoding="utf-8"?>
+<file path=customXml/item3.xml><?xml version="1.0" encoding="utf-8"?>
 <?mso-contentType ?>
 <FormTemplates xmlns="http://schemas.microsoft.com/sharepoint/v3/contenttype/forms">
   <Display>DocumentLibraryForm</Display>
@@ -12042,32 +11775,17 @@
 </FormTemplates>
 </file>
 
-<file path=customXml/item3.xml><?xml version="1.0" encoding="utf-8"?>
-<p:properties xmlns:p="http://schemas.microsoft.com/office/2006/metadata/properties" xmlns:xsi="http://www.w3.org/2001/XMLSchema-instance" xmlns:pc="http://schemas.microsoft.com/office/infopath/2007/PartnerControls">
-  <documentManagement>
-    <Stage xmlns="f336f4fe-8719-4ea2-b5d6-29b3a580aeb4">Published</Stage>
-    <Next_x0020_Stage xmlns="f336f4fe-8719-4ea2-b5d6-29b3a580aeb4">WaitPublish</Next_x0020_Stage>
-    <Admin_x0020_Action xmlns="f336f4fe-8719-4ea2-b5d6-29b3a580aeb4" xsi:nil="true"/>
-    <Template_x0020_Category xmlns="f336f4fe-8719-4ea2-b5d6-29b3a580aeb4">Standard Direction - STD</Template_x0020_Category>
-    <Action xmlns="f336f4fe-8719-4ea2-b5d6-29b3a580aeb4" xsi:nil="true"/>
-    <Purpose1 xmlns="f336f4fe-8719-4ea2-b5d6-29b3a580aeb4">Replacing SDO_HNL_FAST("CV-DAM-STD-ENG-00002-HNL.docx", "fast_track_sdo_%s.pdf")</Purpose1>
-    <Template_x0020_Language xmlns="f336f4fe-8719-4ea2-b5d6-29b3a580aeb4">English - ENG</Template_x0020_Language>
-    <Rename xmlns="f336f4fe-8719-4ea2-b5d6-29b3a580aeb4">true</Rename>
-    <Tornado_x0020_Filename xmlns="f336f4fe-8719-4ea2-b5d6-29b3a580aeb4" xsi:nil="true"/>
-    <Approval_x0020_Request_x0020_Comment xmlns="f336f4fe-8719-4ea2-b5d6-29b3a580aeb4">Updating SDO_HNL_FAST("CV-DAM-STD-ENG-00002-HNL.docx", "fast_track_sdo_%s.pdf") for CIV-6660</Approval_x0020_Request_x0020_Comment>
-    <Publication_x0020_Date xmlns="f336f4fe-8719-4ea2-b5d6-29b3a580aeb4">2023-01-23T00:00:00+00:00</Publication_x0020_Date>
-    <SharedWithUsers xmlns="f336f4fe-8719-4ea2-b5d6-29b3a580aeb4">
-      <UserInfo>
-        <DisplayName>Robert Allright</DisplayName>
-        <AccountId>23</AccountId>
-        <AccountType/>
-      </UserInfo>
-    </SharedWithUsers>
-  </documentManagement>
-</p:properties>
+<file path=customXml/itemProps1.xml><?xml version="1.0" encoding="utf-8"?>
+<ds:datastoreItem xmlns:ds="http://schemas.openxmlformats.org/officeDocument/2006/customXml" ds:itemID="{4B320E33-5B42-4BDB-9E45-A4B18C6F3875}">
+  <ds:schemaRefs>
+    <ds:schemaRef ds:uri="http://schemas.microsoft.com/office/2006/metadata/properties"/>
+    <ds:schemaRef ds:uri="http://schemas.microsoft.com/office/infopath/2007/PartnerControls"/>
+    <ds:schemaRef ds:uri="f336f4fe-8719-4ea2-b5d6-29b3a580aeb4"/>
+  </ds:schemaRefs>
+</ds:datastoreItem>
 </file>
 
-<file path=customXml/itemProps1.xml><?xml version="1.0" encoding="utf-8"?>
+<file path=customXml/itemProps2.xml><?xml version="1.0" encoding="utf-8"?>
 <ds:datastoreItem xmlns:ds="http://schemas.openxmlformats.org/officeDocument/2006/customXml" ds:itemID="{2F208B27-A79E-44E8-A6A1-ED7C0F06B7BD}">
   <ds:schemaRefs>
     <ds:schemaRef ds:uri="http://schemas.microsoft.com/office/2006/metadata/contentType"/>
@@ -12086,20 +11804,10 @@
 </ds:datastoreItem>
 </file>
 
-<file path=customXml/itemProps2.xml><?xml version="1.0" encoding="utf-8"?>
+<file path=customXml/itemProps3.xml><?xml version="1.0" encoding="utf-8"?>
 <ds:datastoreItem xmlns:ds="http://schemas.openxmlformats.org/officeDocument/2006/customXml" ds:itemID="{75ABB397-9654-40A8-BA83-98F2BA902102}">
   <ds:schemaRefs>
     <ds:schemaRef ds:uri="http://schemas.microsoft.com/sharepoint/v3/contenttype/forms"/>
-  </ds:schemaRefs>
-</ds:datastoreItem>
-</file>
-
-<file path=customXml/itemProps3.xml><?xml version="1.0" encoding="utf-8"?>
-<ds:datastoreItem xmlns:ds="http://schemas.openxmlformats.org/officeDocument/2006/customXml" ds:itemID="{4B320E33-5B42-4BDB-9E45-A4B18C6F3875}">
-  <ds:schemaRefs>
-    <ds:schemaRef ds:uri="http://schemas.microsoft.com/office/2006/metadata/properties"/>
-    <ds:schemaRef ds:uri="http://schemas.microsoft.com/office/infopath/2007/PartnerControls"/>
-    <ds:schemaRef ds:uri="f336f4fe-8719-4ea2-b5d6-29b3a580aeb4"/>
   </ds:schemaRefs>
 </ds:datastoreItem>
 </file>

</xml_diff>